<commit_message>
use Buffer for example toolname and parameters
</commit_message>
<xml_diff>
--- a/run_gp_tool.docx
+++ b/run_gp_tool.docx
@@ -1409,11 +1409,17 @@
       </w:r>
       <w:proofErr w:type="spellStart"/>
       <w:r>
-        <w:t>arcpy.CreateFeatureClass_</w:t>
+        <w:t>arcpy.</w:t>
+      </w:r>
+      <w:r>
+        <w:t>Buffer</w:t>
+      </w:r>
+      <w:r>
+        <w:t>_</w:t>
       </w:r>
       <w:proofErr w:type="gramStart"/>
       <w:r>
-        <w:t>management</w:t>
+        <w:t>analysis</w:t>
       </w:r>
       <w:proofErr w:type="spellEnd"/>
       <w:r>
@@ -1455,7 +1461,13 @@
       </w:r>
       <w:proofErr w:type="spellStart"/>
       <w:r>
-        <w:t>management.CreateFeatureClass</w:t>
+        <w:t>analysis</w:t>
+      </w:r>
+      <w:r>
+        <w:t>.</w:t>
+      </w:r>
+      <w:r>
+        <w:t>Buffer</w:t>
       </w:r>
       <w:proofErr w:type="spellEnd"/>
       <w:proofErr w:type="gramStart"/>
@@ -1812,36 +1824,101 @@
     </w:p>
     <w:p>
       <w:pPr>
-        <w:pStyle w:val="ListParagraph"/>
-        <w:numPr>
-          <w:ilvl w:val="0"/>
-          <w:numId w:val="2"/>
-        </w:numPr>
-      </w:pPr>
-      <w:r>
-        <w:t>Syntax</w:t>
-      </w:r>
-    </w:p>
-    <w:p>
-      <w:pPr>
-        <w:pStyle w:val="ListParagraph"/>
-        <w:numPr>
-          <w:ilvl w:val="0"/>
-          <w:numId w:val="2"/>
-        </w:numPr>
-      </w:pPr>
-      <w:r>
-        <w:t xml:space="preserve">ref to </w:t>
-      </w:r>
-      <w:proofErr w:type="spellStart"/>
-      <w:r>
-        <w:t>msdn</w:t>
-      </w:r>
-      <w:proofErr w:type="spellEnd"/>
-      <w:r>
-        <w:t xml:space="preserve"> article</w:t>
-      </w:r>
-    </w:p>
+        <w:rPr>
+          <w:lang w:val="en"/>
+        </w:rPr>
+      </w:pPr>
+      <w:r>
+        <w:rPr>
+          <w:lang w:val="en"/>
+        </w:rPr>
+        <w:t xml:space="preserve">By using the </w:t>
+      </w:r>
+      <w:proofErr w:type="spellStart"/>
+      <w:r>
+        <w:rPr>
+          <w:rStyle w:val="input"/>
+          <w:lang w:val="en"/>
+        </w:rPr>
+        <w:t>params</w:t>
+      </w:r>
+      <w:proofErr w:type="spellEnd"/>
+      <w:r>
+        <w:rPr>
+          <w:lang w:val="en"/>
+        </w:rPr>
+        <w:t xml:space="preserve"> keyword, you can specify a </w:t>
+      </w:r>
+      <w:hyperlink r:id="rId6" w:history="1">
+        <w:r>
+          <w:rPr>
+            <w:rStyle w:val="Hyperlink"/>
+            <w:lang w:val="en"/>
+          </w:rPr>
+          <w:t>method parameter</w:t>
+        </w:r>
+      </w:hyperlink>
+      <w:r>
+        <w:rPr>
+          <w:lang w:val="en"/>
+        </w:rPr>
+        <w:t xml:space="preserve"> that takes a variable number of arguments.</w:t>
+      </w:r>
+      <w:r>
+        <w:rPr>
+          <w:lang w:val="en"/>
+        </w:rPr>
+        <w:t xml:space="preserve"> See this link also: </w:t>
+      </w:r>
+      <w:bookmarkStart w:id="4" w:name="_GoBack"/>
+      <w:bookmarkEnd w:id="4"/>
+      <w:r>
+        <w:rPr>
+          <w:rFonts w:ascii="Envy Code R VS" w:hAnsi="Envy Code R VS"/>
+          <w:color w:val="000000"/>
+          <w:sz w:val="19"/>
+          <w:szCs w:val="19"/>
+        </w:rPr>
+        <w:fldChar w:fldCharType="begin"/>
+      </w:r>
+      <w:r>
+        <w:rPr>
+          <w:rFonts w:ascii="Envy Code R VS" w:hAnsi="Envy Code R VS"/>
+          <w:color w:val="000000"/>
+          <w:sz w:val="19"/>
+          <w:szCs w:val="19"/>
+        </w:rPr>
+        <w:instrText xml:space="preserve"> HYPERLINK "https://msdn.microsoft.com/en-us/library/w5zay9db.aspx" </w:instrText>
+      </w:r>
+      <w:r>
+        <w:rPr>
+          <w:rFonts w:ascii="Envy Code R VS" w:hAnsi="Envy Code R VS"/>
+          <w:color w:val="000000"/>
+          <w:sz w:val="19"/>
+          <w:szCs w:val="19"/>
+        </w:rPr>
+        <w:fldChar w:fldCharType="separate"/>
+      </w:r>
+      <w:r>
+        <w:rPr>
+          <w:rStyle w:val="Hyperlink"/>
+          <w:rFonts w:ascii="Envy Code R VS" w:hAnsi="Envy Code R VS"/>
+          <w:sz w:val="19"/>
+          <w:szCs w:val="19"/>
+        </w:rPr>
+        <w:t>https://msdn.microsoft.com/en-us/library/w5zay9db.aspx</w:t>
+      </w:r>
+      <w:r>
+        <w:rPr>
+          <w:rFonts w:ascii="Envy Code R VS" w:hAnsi="Envy Code R VS"/>
+          <w:color w:val="000000"/>
+          <w:sz w:val="19"/>
+          <w:szCs w:val="19"/>
+        </w:rPr>
+        <w:fldChar w:fldCharType="end"/>
+      </w:r>
+    </w:p>
+    <w:p/>
     <w:p>
       <w:r>
         <w:lastRenderedPageBreak/>
@@ -1866,7 +1943,25 @@
         <w:t>rd</w:t>
       </w:r>
       <w:r>
-        <w:t xml:space="preserve"> can be passed as string then we can third, </w:t>
+        <w:t xml:space="preserve"> </w:t>
+      </w:r>
+      <w:r>
+        <w:t>as</w:t>
+      </w:r>
+      <w:r>
+        <w:t xml:space="preserve"> string</w:t>
+      </w:r>
+      <w:r>
+        <w:t>s</w:t>
+      </w:r>
+      <w:r>
+        <w:t>,</w:t>
+      </w:r>
+      <w:r>
+        <w:t xml:space="preserve"> then</w:t>
+      </w:r>
+      <w:r>
+        <w:t xml:space="preserve"> </w:t>
       </w:r>
       <w:r>
         <w:t xml:space="preserve">we can </w:t>
@@ -2198,11 +2293,11 @@
       <w:pPr>
         <w:pStyle w:val="Heading3"/>
       </w:pPr>
-      <w:bookmarkStart w:id="4" w:name="_Toc417241141"/>
+      <w:bookmarkStart w:id="5" w:name="_Toc417241141"/>
       <w:r>
         <w:t>A trick to get (or visualize) correct parameter sequence</w:t>
       </w:r>
-      <w:bookmarkEnd w:id="4"/>
+      <w:bookmarkEnd w:id="5"/>
     </w:p>
     <w:p/>
     <w:p>
@@ -2293,11 +2388,11 @@
       <w:pPr>
         <w:pStyle w:val="Heading3"/>
       </w:pPr>
-      <w:bookmarkStart w:id="5" w:name="_Toc417241142"/>
+      <w:bookmarkStart w:id="6" w:name="_Toc417241142"/>
       <w:r>
         <w:t>Supported native .NET types</w:t>
       </w:r>
-      <w:bookmarkEnd w:id="5"/>
+      <w:bookmarkEnd w:id="6"/>
     </w:p>
     <w:p/>
     <w:p>
@@ -2436,11 +2531,11 @@
       <w:pPr>
         <w:pStyle w:val="Heading2"/>
       </w:pPr>
-      <w:bookmarkStart w:id="6" w:name="_Toc417241143"/>
+      <w:bookmarkStart w:id="7" w:name="_Toc417241143"/>
       <w:r>
         <w:t>How to execute a tool – details</w:t>
       </w:r>
-      <w:bookmarkEnd w:id="6"/>
+      <w:bookmarkEnd w:id="7"/>
     </w:p>
     <w:p/>
     <w:p>
@@ -2713,7 +2808,7 @@
       <w:pPr>
         <w:pStyle w:val="Heading2"/>
       </w:pPr>
-      <w:bookmarkStart w:id="7" w:name="_Toc417241144"/>
+      <w:bookmarkStart w:id="8" w:name="_Toc417241144"/>
       <w:r>
         <w:t xml:space="preserve">Setting </w:t>
       </w:r>
@@ -2725,7 +2820,7 @@
       <w:r>
         <w:t xml:space="preserve"> environment</w:t>
       </w:r>
-      <w:bookmarkEnd w:id="7"/>
+      <w:bookmarkEnd w:id="8"/>
     </w:p>
     <w:p/>
     <w:p>
@@ -3365,15 +3460,47 @@
     </w:p>
     <w:p/>
     <w:p>
-      <w:bookmarkStart w:id="8" w:name="_Toc417241145"/>
+      <w:pPr>
+        <w:pStyle w:val="Heading2"/>
+      </w:pPr>
+      <w:r>
+        <w:lastRenderedPageBreak/>
+        <w:t>FAQ</w:t>
+      </w:r>
+    </w:p>
+    <w:p/>
+    <w:p>
+      <w:pPr>
+        <w:pStyle w:val="ListParagraph"/>
+        <w:numPr>
+          <w:ilvl w:val="0"/>
+          <w:numId w:val="6"/>
+        </w:numPr>
+      </w:pPr>
+      <w:r>
+        <w:t>What are the permission types for parameter types? For example, how do I know which type I need to pass as buffer distance?</w:t>
+      </w:r>
+    </w:p>
+    <w:p>
+      <w:pPr>
+        <w:pStyle w:val="ListParagraph"/>
+        <w:numPr>
+          <w:ilvl w:val="0"/>
+          <w:numId w:val="6"/>
+        </w:numPr>
+      </w:pPr>
+    </w:p>
+    <w:p/>
+    <w:p/>
+    <w:p>
+      <w:bookmarkStart w:id="9" w:name="_Toc417241145"/>
       <w:r>
         <w:rPr>
           <w:rStyle w:val="Heading3Char"/>
         </w:rPr>
-        <w:lastRenderedPageBreak/>
         <w:t>Example 1</w:t>
       </w:r>
-      <w:bookmarkEnd w:id="8"/>
+      <w:bookmarkEnd w:id="9"/>
       <w:r>
         <w:t>: Simplest tool execution</w:t>
       </w:r>
@@ -4866,8 +4993,6 @@
         </w:rPr>
         <w:t>}</w:t>
       </w:r>
-      <w:bookmarkStart w:id="9" w:name="_GoBack"/>
-      <w:bookmarkEnd w:id="9"/>
     </w:p>
     <w:sectPr>
       <w:pgSz w:w="12240" w:h="15840"/>
@@ -5060,6 +5185,95 @@
     </w:lvl>
   </w:abstractNum>
   <w:abstractNum w:abstractNumId="2">
+    <w:nsid w:val="444F55CA"/>
+    <w:multiLevelType w:val="hybridMultilevel"/>
+    <w:tmpl w:val="4748109C"/>
+    <w:lvl w:ilvl="0" w:tplc="0409000F">
+      <w:start w:val="1"/>
+      <w:numFmt w:val="decimal"/>
+      <w:lvlText w:val="%1."/>
+      <w:lvlJc w:val="left"/>
+      <w:pPr>
+        <w:ind w:left="720" w:hanging="360"/>
+      </w:pPr>
+      <w:rPr>
+        <w:rFonts w:hint="default"/>
+      </w:rPr>
+    </w:lvl>
+    <w:lvl w:ilvl="1" w:tplc="04090019" w:tentative="1">
+      <w:start w:val="1"/>
+      <w:numFmt w:val="lowerLetter"/>
+      <w:lvlText w:val="%2."/>
+      <w:lvlJc w:val="left"/>
+      <w:pPr>
+        <w:ind w:left="1440" w:hanging="360"/>
+      </w:pPr>
+    </w:lvl>
+    <w:lvl w:ilvl="2" w:tplc="0409001B" w:tentative="1">
+      <w:start w:val="1"/>
+      <w:numFmt w:val="lowerRoman"/>
+      <w:lvlText w:val="%3."/>
+      <w:lvlJc w:val="right"/>
+      <w:pPr>
+        <w:ind w:left="2160" w:hanging="180"/>
+      </w:pPr>
+    </w:lvl>
+    <w:lvl w:ilvl="3" w:tplc="0409000F" w:tentative="1">
+      <w:start w:val="1"/>
+      <w:numFmt w:val="decimal"/>
+      <w:lvlText w:val="%4."/>
+      <w:lvlJc w:val="left"/>
+      <w:pPr>
+        <w:ind w:left="2880" w:hanging="360"/>
+      </w:pPr>
+    </w:lvl>
+    <w:lvl w:ilvl="4" w:tplc="04090019" w:tentative="1">
+      <w:start w:val="1"/>
+      <w:numFmt w:val="lowerLetter"/>
+      <w:lvlText w:val="%5."/>
+      <w:lvlJc w:val="left"/>
+      <w:pPr>
+        <w:ind w:left="3600" w:hanging="360"/>
+      </w:pPr>
+    </w:lvl>
+    <w:lvl w:ilvl="5" w:tplc="0409001B" w:tentative="1">
+      <w:start w:val="1"/>
+      <w:numFmt w:val="lowerRoman"/>
+      <w:lvlText w:val="%6."/>
+      <w:lvlJc w:val="right"/>
+      <w:pPr>
+        <w:ind w:left="4320" w:hanging="180"/>
+      </w:pPr>
+    </w:lvl>
+    <w:lvl w:ilvl="6" w:tplc="0409000F" w:tentative="1">
+      <w:start w:val="1"/>
+      <w:numFmt w:val="decimal"/>
+      <w:lvlText w:val="%7."/>
+      <w:lvlJc w:val="left"/>
+      <w:pPr>
+        <w:ind w:left="5040" w:hanging="360"/>
+      </w:pPr>
+    </w:lvl>
+    <w:lvl w:ilvl="7" w:tplc="04090019" w:tentative="1">
+      <w:start w:val="1"/>
+      <w:numFmt w:val="lowerLetter"/>
+      <w:lvlText w:val="%8."/>
+      <w:lvlJc w:val="left"/>
+      <w:pPr>
+        <w:ind w:left="5760" w:hanging="360"/>
+      </w:pPr>
+    </w:lvl>
+    <w:lvl w:ilvl="8" w:tplc="0409001B" w:tentative="1">
+      <w:start w:val="1"/>
+      <w:numFmt w:val="lowerRoman"/>
+      <w:lvlText w:val="%9."/>
+      <w:lvlJc w:val="right"/>
+      <w:pPr>
+        <w:ind w:left="6480" w:hanging="180"/>
+      </w:pPr>
+    </w:lvl>
+  </w:abstractNum>
+  <w:abstractNum w:abstractNumId="3">
     <w:nsid w:val="55556D66"/>
     <w:multiLevelType w:val="hybridMultilevel"/>
     <w:tmpl w:val="9E906248"/>
@@ -5148,7 +5362,7 @@
       </w:pPr>
     </w:lvl>
   </w:abstractNum>
-  <w:abstractNum w:abstractNumId="3">
+  <w:abstractNum w:abstractNumId="4">
     <w:nsid w:val="61E006D1"/>
     <w:multiLevelType w:val="hybridMultilevel"/>
     <w:tmpl w:val="1F80EFAE"/>
@@ -5237,7 +5451,7 @@
       </w:pPr>
     </w:lvl>
   </w:abstractNum>
-  <w:abstractNum w:abstractNumId="4">
+  <w:abstractNum w:abstractNumId="5">
     <w:nsid w:val="7F8C792A"/>
     <w:multiLevelType w:val="hybridMultilevel"/>
     <w:tmpl w:val="D23CCBC6"/>
@@ -5350,10 +5564,10 @@
     </w:lvl>
   </w:abstractNum>
   <w:num w:numId="1">
-    <w:abstractNumId w:val="2"/>
+    <w:abstractNumId w:val="3"/>
   </w:num>
   <w:num w:numId="2">
-    <w:abstractNumId w:val="4"/>
+    <w:abstractNumId w:val="5"/>
   </w:num>
   <w:num w:numId="3">
     <w:abstractNumId w:val="1"/>
@@ -5362,7 +5576,10 @@
     <w:abstractNumId w:val="0"/>
   </w:num>
   <w:num w:numId="5">
-    <w:abstractNumId w:val="3"/>
+    <w:abstractNumId w:val="4"/>
+  </w:num>
+  <w:num w:numId="6">
+    <w:abstractNumId w:val="2"/>
   </w:num>
 </w:numbering>
 </file>
@@ -5973,6 +6190,11 @@
       <w:contextualSpacing/>
     </w:pPr>
   </w:style>
+  <w:style w:type="character" w:customStyle="1" w:styleId="input">
+    <w:name w:val="input"/>
+    <w:basedOn w:val="DefaultParagraphFont"/>
+    <w:rsid w:val="00DC3B76"/>
+  </w:style>
 </w:styles>
 </file>
 
@@ -6242,7 +6464,7 @@
 </file>
 
 <file path=customXml/itemProps1.xml><?xml version="1.0" encoding="utf-8"?>
-<ds:datastoreItem xmlns:ds="http://schemas.openxmlformats.org/officeDocument/2006/customXml" ds:itemID="{1EC05D19-7140-4C70-8D9B-08A9ED79762B}">
+<ds:datastoreItem xmlns:ds="http://schemas.openxmlformats.org/officeDocument/2006/customXml" ds:itemID="{3B5A6CEB-DFD7-4BED-8B05-B079082B1E2A}">
   <ds:schemaRefs>
     <ds:schemaRef ds:uri="http://schemas.openxmlformats.org/officeDocument/2006/bibliography"/>
   </ds:schemaRefs>

</xml_diff>

<commit_message>
Cleaned up by Dima
</commit_message>
<xml_diff>
--- a/run_gp_tool.docx
+++ b/run_gp_tool.docx
@@ -1402,53 +1402,52 @@
     <w:p>
       <w:pPr>
         <w:pStyle w:val="ListParagraph"/>
+        <w:rPr>
+          <w:highlight w:val="lightGray"/>
+        </w:rPr>
       </w:pPr>
       <w:r>
         <w:tab/>
         <w:t xml:space="preserve">Python window: </w:t>
       </w:r>
       <w:proofErr w:type="spellStart"/>
-      <w:r>
-        <w:t>arcpy.</w:t>
-      </w:r>
-      <w:r>
-        <w:t>Buffer</w:t>
-      </w:r>
-      <w:r>
-        <w:t>_</w:t>
-      </w:r>
       <w:proofErr w:type="gramStart"/>
       <w:r>
-        <w:t>analysis</w:t>
-      </w:r>
-      <w:proofErr w:type="spellEnd"/>
-      <w:r>
+        <w:t>arcpy.analysis.Buffer</w:t>
+      </w:r>
+      <w:proofErr w:type="spellEnd"/>
+      <w:r>
+        <w:rPr>
+          <w:highlight w:val="lightGray"/>
+        </w:rPr>
         <w:t>(</w:t>
       </w:r>
-      <w:proofErr w:type="spellStart"/>
       <w:proofErr w:type="gramEnd"/>
       <w:r>
-        <w:t>arg</w:t>
-      </w:r>
-      <w:proofErr w:type="spellEnd"/>
-      <w:r>
-        <w:t xml:space="preserve">, </w:t>
-      </w:r>
-      <w:proofErr w:type="spellStart"/>
-      <w:r>
-        <w:t>arg</w:t>
-      </w:r>
-      <w:proofErr w:type="spellEnd"/>
-      <w:r>
-        <w:t xml:space="preserve">, </w:t>
-      </w:r>
-      <w:proofErr w:type="spellStart"/>
-      <w:r>
-        <w:t>arg</w:t>
-      </w:r>
-      <w:proofErr w:type="spellEnd"/>
-      <w:r>
-        <w:t xml:space="preserve"> …)</w:t>
+        <w:rPr>
+          <w:highlight w:val="lightGray"/>
+        </w:rPr>
+        <w:t>…)</w:t>
+      </w:r>
+      <w:r>
+        <w:rPr>
+          <w:highlight w:val="lightGray"/>
+        </w:rPr>
+        <w:t xml:space="preserve"> or </w:t>
+      </w:r>
+      <w:proofErr w:type="spellStart"/>
+      <w:r>
+        <w:rPr>
+          <w:highlight w:val="lightGray"/>
+        </w:rPr>
+        <w:t>arcpy.Buffer_analysis</w:t>
+      </w:r>
+      <w:proofErr w:type="spellEnd"/>
+      <w:r>
+        <w:rPr>
+          <w:highlight w:val="lightGray"/>
+        </w:rPr>
+        <w:t>(..)</w:t>
       </w:r>
     </w:p>
     <w:p>
@@ -1525,6 +1524,25 @@
       <w:r>
         <w:t xml:space="preserve"> of type string.</w:t>
       </w:r>
+      <w:r>
+        <w:t xml:space="preserve"> For convenience use </w:t>
+      </w:r>
+      <w:proofErr w:type="spellStart"/>
+      <w:r>
+        <w:t>MakeValueArray</w:t>
+      </w:r>
+      <w:proofErr w:type="spellEnd"/>
+      <w:r>
+        <w:t xml:space="preserve">() and </w:t>
+      </w:r>
+      <w:proofErr w:type="spellStart"/>
+      <w:r>
+        <w:t>MakeEnviromentArray</w:t>
+      </w:r>
+      <w:proofErr w:type="spellEnd"/>
+      <w:r>
+        <w:t>()</w:t>
+      </w:r>
     </w:p>
     <w:p>
       <w:pPr>
@@ -1538,18 +1556,74 @@
       <w:r>
         <w:t>Make sure the sequence of parameter values of the tool matches exactly with the sequence specified in tool’s reference (help) page. You can also get the sequence by drag-dropping the tool in Python window.</w:t>
       </w:r>
+      <w:r>
+        <w:t xml:space="preserve"> Or from the context menu of the tool itself:</w:t>
+      </w:r>
     </w:p>
     <w:p>
       <w:pPr>
         <w:pStyle w:val="ListParagraph"/>
       </w:pPr>
+      <w:r>
+        <w:rPr>
+          <w:noProof/>
+          <w:lang w:bidi="bn-BD"/>
+        </w:rPr>
+        <w:drawing>
+          <wp:inline distT="0" distB="0" distL="0" distR="0" wp14:anchorId="5A0F178F" wp14:editId="6BD8B3D5">
+            <wp:extent cx="5943600" cy="2971800"/>
+            <wp:effectExtent l="0" t="0" r="0" b="0"/>
+            <wp:docPr id="1" name="Picture 1"/>
+            <wp:cNvGraphicFramePr>
+              <a:graphicFrameLocks xmlns:a="http://schemas.openxmlformats.org/drawingml/2006/main" noChangeAspect="1"/>
+            </wp:cNvGraphicFramePr>
+            <a:graphic xmlns:a="http://schemas.openxmlformats.org/drawingml/2006/main">
+              <a:graphicData uri="http://schemas.openxmlformats.org/drawingml/2006/picture">
+                <pic:pic xmlns:pic="http://schemas.openxmlformats.org/drawingml/2006/picture">
+                  <pic:nvPicPr>
+                    <pic:cNvPr id="1" name=""/>
+                    <pic:cNvPicPr/>
+                  </pic:nvPicPr>
+                  <pic:blipFill>
+                    <a:blip r:embed="rId6"/>
+                    <a:stretch>
+                      <a:fillRect/>
+                    </a:stretch>
+                  </pic:blipFill>
+                  <pic:spPr>
+                    <a:xfrm>
+                      <a:off x="0" y="0"/>
+                      <a:ext cx="5943600" cy="2971800"/>
+                    </a:xfrm>
+                    <a:prstGeom prst="rect">
+                      <a:avLst/>
+                    </a:prstGeom>
+                  </pic:spPr>
+                </pic:pic>
+              </a:graphicData>
+            </a:graphic>
+          </wp:inline>
+        </w:drawing>
+      </w:r>
     </w:p>
     <w:p>
       <w:pPr>
         <w:pStyle w:val="ListParagraph"/>
       </w:pPr>
-      <w:r>
-        <w:t xml:space="preserve">Note: Tool parameters are arranged on tool’s dialog as per GUI design and do not always follow the sequence specified in tool help page.  </w:t>
+    </w:p>
+    <w:p>
+      <w:pPr>
+        <w:pStyle w:val="ListParagraph"/>
+      </w:pPr>
+      <w:r>
+        <w:rPr>
+          <w:i/>
+          <w:iCs/>
+        </w:rPr>
+        <w:t>Note</w:t>
+      </w:r>
+      <w:r>
+        <w:t xml:space="preserve">: Tool parameters are arranged on tool’s dialog as per GUI design and do not always follow the sequence specified in tool help page.  </w:t>
       </w:r>
     </w:p>
     <w:p>
@@ -1626,19 +1700,31 @@
         <w:rPr>
           <w:color w:val="008000"/>
         </w:rPr>
-        <w:t>pass values to E</w:t>
+        <w:t xml:space="preserve">pass values </w:t>
       </w:r>
       <w:r>
         <w:rPr>
           <w:color w:val="008000"/>
         </w:rPr>
-        <w:t xml:space="preserve">numerable </w:t>
+        <w:t xml:space="preserve">with </w:t>
       </w:r>
       <w:r>
         <w:rPr>
           <w:color w:val="008000"/>
         </w:rPr>
-        <w:t>with same sequence as in Python window.</w:t>
+        <w:t xml:space="preserve">same sequence as in Python </w:t>
+      </w:r>
+      <w:r>
+        <w:rPr>
+          <w:color w:val="008000"/>
+        </w:rPr>
+        <w:t>API</w:t>
+      </w:r>
+      <w:r>
+        <w:rPr>
+          <w:color w:val="008000"/>
+        </w:rPr>
+        <w:t>.</w:t>
       </w:r>
     </w:p>
     <w:p>
@@ -1654,11 +1740,11 @@
       </w:r>
       <w:proofErr w:type="spellStart"/>
       <w:r>
-        <w:t>IEnumerable</w:t>
-      </w:r>
-      <w:proofErr w:type="spellEnd"/>
-      <w:r>
-        <w:t xml:space="preserve">&lt;string&gt; </w:t>
+        <w:t>var</w:t>
+      </w:r>
+      <w:proofErr w:type="spellEnd"/>
+      <w:r>
+        <w:t xml:space="preserve"> </w:t>
       </w:r>
       <w:proofErr w:type="spellStart"/>
       <w:r>
@@ -1666,11 +1752,16 @@
       </w:r>
       <w:proofErr w:type="spellEnd"/>
       <w:r>
-        <w:t xml:space="preserve"> = new </w:t>
-      </w:r>
+        <w:t xml:space="preserve"> = </w:t>
+      </w:r>
+      <w:proofErr w:type="spellStart"/>
       <w:proofErr w:type="gramStart"/>
       <w:r>
-        <w:t>Enumerable(</w:t>
+        <w:t>MakeValueArray</w:t>
+      </w:r>
+      <w:proofErr w:type="spellEnd"/>
+      <w:r>
+        <w:t>(</w:t>
       </w:r>
       <w:proofErr w:type="gramEnd"/>
       <w:r>
@@ -1678,7 +1769,10 @@
       </w:r>
       <w:proofErr w:type="spellStart"/>
       <w:r>
-        <w:t>path_to_output</w:t>
+        <w:t>path_to_out</w:t>
+      </w:r>
+      <w:r>
+        <w:t>put</w:t>
       </w:r>
       <w:proofErr w:type="spellEnd"/>
       <w:r>
@@ -1695,6 +1789,7 @@
     </w:p>
     <w:p>
       <w:r>
+        <w:lastRenderedPageBreak/>
         <w:t xml:space="preserve">So, a call to </w:t>
       </w:r>
       <w:proofErr w:type="spellStart"/>
@@ -1789,67 +1884,20 @@
       </w:r>
       <w:proofErr w:type="spellEnd"/>
       <w:r>
-        <w:t xml:space="preserve"> method, which converts such objects to string, can be used. </w:t>
-      </w:r>
-    </w:p>
-    <w:p>
-      <w:pPr>
-        <w:rPr>
-          <w:lang w:val="en"/>
-        </w:rPr>
-      </w:pPr>
-      <w:r>
-        <w:rPr>
-          <w:lang w:val="en"/>
-        </w:rPr>
-        <w:t xml:space="preserve">By using the </w:t>
-      </w:r>
-      <w:proofErr w:type="spellStart"/>
-      <w:r>
-        <w:rPr>
-          <w:rStyle w:val="input"/>
-          <w:lang w:val="en"/>
-        </w:rPr>
-        <w:t>params</w:t>
-      </w:r>
-      <w:proofErr w:type="spellEnd"/>
-      <w:r>
-        <w:rPr>
-          <w:lang w:val="en"/>
-        </w:rPr>
-        <w:t xml:space="preserve"> keyword, you can specify a </w:t>
-      </w:r>
-      <w:hyperlink r:id="rId6" w:history="1">
-        <w:r>
-          <w:rPr>
-            <w:rStyle w:val="Hyperlink"/>
-            <w:lang w:val="en"/>
-          </w:rPr>
-          <w:t>method parameter</w:t>
-        </w:r>
-      </w:hyperlink>
-      <w:r>
-        <w:rPr>
-          <w:lang w:val="en"/>
-        </w:rPr>
-        <w:t xml:space="preserve"> that takes a variable number of arguments. See this link also: </w:t>
-      </w:r>
-      <w:hyperlink r:id="rId7" w:history="1">
-        <w:r>
-          <w:rPr>
-            <w:rStyle w:val="Hyperlink"/>
-            <w:rFonts w:ascii="Envy Code R VS" w:hAnsi="Envy Code R VS"/>
-            <w:sz w:val="19"/>
-            <w:szCs w:val="19"/>
-          </w:rPr>
-          <w:t>https://msdn.microsoft.com/en-us/library/w5zay9db.aspx</w:t>
-        </w:r>
-      </w:hyperlink>
-    </w:p>
-    <w:p/>
-    <w:p>
-      <w:r>
-        <w:lastRenderedPageBreak/>
+        <w:t xml:space="preserve"> method</w:t>
+      </w:r>
+      <w:r>
+        <w:rPr>
+          <w:strike/>
+        </w:rPr>
+        <w:t>, which converts such objects to string, can be used.</w:t>
+      </w:r>
+      <w:r>
+        <w:t xml:space="preserve"> </w:t>
+      </w:r>
+    </w:p>
+    <w:p>
+      <w:r>
         <w:t xml:space="preserve">Say, we have to pass the first argument as a Layer object and the </w:t>
       </w:r>
       <w:r>
@@ -1915,6 +1963,11 @@
       <w:r>
         <w:t>either of two ways:</w:t>
       </w:r>
+    </w:p>
+    <w:p>
+      <w:pPr>
+        <w:pStyle w:val="ListParagraph"/>
+      </w:pPr>
     </w:p>
     <w:p>
       <w:pPr>
@@ -1925,56 +1978,41 @@
         </w:numPr>
       </w:pPr>
       <w:r>
-        <w:t xml:space="preserve">Convert the </w:t>
-      </w:r>
-      <w:proofErr w:type="spellStart"/>
+        <w:t xml:space="preserve">Convert all three (one object and </w:t>
+      </w:r>
+      <w:r>
+        <w:t xml:space="preserve">two strings) to </w:t>
+      </w:r>
+      <w:proofErr w:type="spellStart"/>
+      <w:r>
+        <w:t>parametrs</w:t>
+      </w:r>
+      <w:proofErr w:type="spellEnd"/>
+      <w:r>
+        <w:t xml:space="preserve"> at once –:</w:t>
+      </w:r>
+    </w:p>
+    <w:p>
+      <w:pPr>
+        <w:pStyle w:val="ListParagraph"/>
+      </w:pPr>
+      <w:proofErr w:type="spellStart"/>
+      <w:proofErr w:type="gramStart"/>
+      <w:r>
+        <w:t>MakeValueArray</w:t>
+      </w:r>
+      <w:proofErr w:type="spellEnd"/>
+      <w:r>
+        <w:t>(</w:t>
+      </w:r>
+      <w:proofErr w:type="spellStart"/>
+      <w:proofErr w:type="gramEnd"/>
       <w:r>
         <w:t>layerObject</w:t>
       </w:r>
       <w:proofErr w:type="spellEnd"/>
       <w:r>
-        <w:t xml:space="preserve"> to a string and combine it with other two strings in a List&lt;</w:t>
-      </w:r>
-      <w:r>
-        <w:t>string&gt; - the result is a 3-string enumerable:</w:t>
-      </w:r>
-    </w:p>
-    <w:p>
-      <w:pPr>
-        <w:pStyle w:val="ListParagraph"/>
-      </w:pPr>
-      <w:proofErr w:type="spellStart"/>
-      <w:proofErr w:type="gramStart"/>
-      <w:r>
-        <w:rPr>
-          <w:highlight w:val="yellow"/>
-        </w:rPr>
-        <w:t>MakeValueArray</w:t>
-      </w:r>
-      <w:proofErr w:type="spellEnd"/>
-      <w:r>
-        <w:rPr>
-          <w:highlight w:val="yellow"/>
-        </w:rPr>
-        <w:t>(</w:t>
-      </w:r>
-      <w:proofErr w:type="spellStart"/>
-      <w:proofErr w:type="gramEnd"/>
-      <w:r>
-        <w:rPr>
-          <w:highlight w:val="yellow"/>
-        </w:rPr>
-        <w:t>layerObject</w:t>
-      </w:r>
-      <w:proofErr w:type="spellEnd"/>
-      <w:r>
-        <w:rPr>
-          <w:highlight w:val="yellow"/>
-        </w:rPr>
-        <w:t>),</w:t>
-      </w:r>
-      <w:r>
-        <w:t xml:space="preserve"> “</w:t>
+        <w:t>, “</w:t>
       </w:r>
       <w:proofErr w:type="spellStart"/>
       <w:r>
@@ -1982,95 +2020,10 @@
       </w:r>
       <w:proofErr w:type="spellEnd"/>
       <w:r>
-        <w:t>”, “</w:t>
-      </w:r>
-      <w:proofErr w:type="spellStart"/>
-      <w:r>
-        <w:t>third_param_value</w:t>
-      </w:r>
-      <w:proofErr w:type="spellEnd"/>
-      <w:r>
-        <w:t>”</w:t>
-      </w:r>
-      <w:r>
-        <w:t xml:space="preserve"> </w:t>
-      </w:r>
-    </w:p>
-    <w:p>
-      <w:pPr>
-        <w:pStyle w:val="ListParagraph"/>
-      </w:pPr>
-    </w:p>
-    <w:p>
-      <w:pPr>
-        <w:pStyle w:val="ListParagraph"/>
-        <w:numPr>
-          <w:ilvl w:val="0"/>
-          <w:numId w:val="4"/>
-        </w:numPr>
-      </w:pPr>
-      <w:r>
-        <w:t xml:space="preserve">Convert all three (one object and </w:t>
-      </w:r>
-      <w:r>
-        <w:t>two strings) to strings at once – the result is same – a 3-string enumerable:</w:t>
-      </w:r>
-    </w:p>
-    <w:p>
-      <w:pPr>
-        <w:pStyle w:val="ListParagraph"/>
-      </w:pPr>
-      <w:proofErr w:type="spellStart"/>
-      <w:proofErr w:type="gramStart"/>
-      <w:r>
-        <w:t>MakeValueArray</w:t>
-      </w:r>
-      <w:proofErr w:type="spellEnd"/>
-      <w:r>
-        <w:t>(</w:t>
-      </w:r>
-      <w:proofErr w:type="spellStart"/>
-      <w:proofErr w:type="gramEnd"/>
-      <w:r>
-        <w:rPr>
-          <w:highlight w:val="yellow"/>
-        </w:rPr>
-        <w:t>layerObject</w:t>
-      </w:r>
-      <w:proofErr w:type="spellEnd"/>
-      <w:r>
-        <w:rPr>
-          <w:highlight w:val="yellow"/>
-        </w:rPr>
-        <w:t>, “</w:t>
-      </w:r>
-      <w:proofErr w:type="spellStart"/>
-      <w:r>
-        <w:rPr>
-          <w:highlight w:val="yellow"/>
-        </w:rPr>
-        <w:t>second_param_value</w:t>
-      </w:r>
-      <w:proofErr w:type="spellEnd"/>
-      <w:r>
-        <w:rPr>
-          <w:highlight w:val="yellow"/>
-        </w:rPr>
-        <w:t>”, “</w:t>
-      </w:r>
-      <w:proofErr w:type="spellStart"/>
-      <w:r>
-        <w:rPr>
-          <w:highlight w:val="yellow"/>
-        </w:rPr>
-        <w:t>third_param_value</w:t>
-      </w:r>
-      <w:proofErr w:type="spellEnd"/>
-      <w:r>
-        <w:rPr>
-          <w:highlight w:val="yellow"/>
-        </w:rPr>
-        <w:t>”</w:t>
+        <w:t xml:space="preserve">”, </w:t>
+      </w:r>
+      <w:r>
+        <w:t>33</w:t>
       </w:r>
       <w:r>
         <w:t>)</w:t>
@@ -2101,7 +2054,10 @@
         <w:sym w:font="Wingdings" w:char="F0E0"/>
       </w:r>
       <w:r>
-        <w:t xml:space="preserve"> returns 2 strings</w:t>
+        <w:t xml:space="preserve"> returns 2 </w:t>
+      </w:r>
+      <w:r>
+        <w:t>parameters</w:t>
       </w:r>
     </w:p>
     <w:p>
@@ -2127,155 +2083,35 @@
         <w:t xml:space="preserve"> also returns 2</w:t>
       </w:r>
       <w:r>
-        <w:t xml:space="preserve"> strings</w:t>
-      </w:r>
-    </w:p>
-    <w:p>
-      <w:pPr>
-        <w:pStyle w:val="ListParagraph"/>
-      </w:pPr>
-    </w:p>
-    <w:p>
-      <w:r>
-        <w:t xml:space="preserve">Code example – if you add objects to the list then you’ll need to convert the </w:t>
-      </w:r>
-      <w:proofErr w:type="spellStart"/>
-      <w:r>
-        <w:t>args</w:t>
-      </w:r>
-      <w:proofErr w:type="spellEnd"/>
-      <w:r>
-        <w:t xml:space="preserve"> to an array as shown:</w:t>
-      </w:r>
-    </w:p>
-    <w:p>
-      <w:pPr>
-        <w:spacing w:after="0"/>
-      </w:pPr>
-      <w:r>
-        <w:tab/>
-        <w:t xml:space="preserve">List&lt;object&gt; </w:t>
-      </w:r>
-      <w:proofErr w:type="spellStart"/>
-      <w:r>
-        <w:t>args</w:t>
-      </w:r>
-      <w:proofErr w:type="spellEnd"/>
-      <w:r>
-        <w:t xml:space="preserve"> = new List&lt;object</w:t>
-      </w:r>
-      <w:proofErr w:type="gramStart"/>
-      <w:r>
-        <w:t>&gt;(</w:t>
-      </w:r>
-      <w:proofErr w:type="gramEnd"/>
-      <w:r>
-        <w:t>);</w:t>
-      </w:r>
-    </w:p>
-    <w:p>
-      <w:pPr>
-        <w:spacing w:after="0"/>
-        <w:rPr>
-          <w:color w:val="008000"/>
-        </w:rPr>
-      </w:pPr>
-      <w:r>
-        <w:rPr>
-          <w:color w:val="FF0000"/>
-        </w:rPr>
-        <w:tab/>
-      </w:r>
-      <w:r>
-        <w:rPr>
-          <w:color w:val="008000"/>
-        </w:rPr>
-        <w:t xml:space="preserve">// populate </w:t>
-      </w:r>
-      <w:proofErr w:type="spellStart"/>
-      <w:r>
-        <w:rPr>
-          <w:color w:val="008000"/>
-        </w:rPr>
-        <w:t>args</w:t>
-      </w:r>
-      <w:proofErr w:type="spellEnd"/>
-      <w:r>
-        <w:rPr>
-          <w:color w:val="008000"/>
-        </w:rPr>
         <w:t xml:space="preserve"> </w:t>
       </w:r>
-    </w:p>
-    <w:p>
-      <w:pPr>
-        <w:spacing w:after="0"/>
-        <w:rPr>
-          <w:color w:val="008000"/>
-        </w:rPr>
-      </w:pPr>
-      <w:r>
-        <w:rPr>
-          <w:color w:val="008000"/>
-        </w:rPr>
-        <w:tab/>
-        <w:t>// if all arguments are string, you won’t even need to call MakeValueArray</w:t>
-      </w:r>
-      <w:bookmarkStart w:id="4" w:name="_GoBack"/>
+      <w:r>
+        <w:t xml:space="preserve">parameters where second is </w:t>
+      </w:r>
+      <w:proofErr w:type="spellStart"/>
+      <w:r>
+        <w:t>MultiValue</w:t>
+      </w:r>
+      <w:proofErr w:type="spellEnd"/>
+      <w:r>
+        <w:t xml:space="preserve"> of </w:t>
+      </w:r>
+      <w:proofErr w:type="spellStart"/>
+      <w:r>
+        <w:t>a,b,c</w:t>
+      </w:r>
+      <w:proofErr w:type="spellEnd"/>
+    </w:p>
+    <w:p/>
+    <w:p>
+      <w:pPr>
+        <w:pStyle w:val="Heading3"/>
+      </w:pPr>
+      <w:bookmarkStart w:id="4" w:name="_Toc417241142"/>
+      <w:r>
+        <w:t>Supported native .NET types</w:t>
+      </w:r>
       <w:bookmarkEnd w:id="4"/>
-    </w:p>
-    <w:p>
-      <w:proofErr w:type="spellStart"/>
-      <w:proofErr w:type="gramStart"/>
-      <w:r>
-        <w:t>ExecuteToolAsync</w:t>
-      </w:r>
-      <w:proofErr w:type="spellEnd"/>
-      <w:r>
-        <w:t>(</w:t>
-      </w:r>
-      <w:proofErr w:type="gramEnd"/>
-      <w:r>
-        <w:t>“</w:t>
-      </w:r>
-      <w:proofErr w:type="spellStart"/>
-      <w:r>
-        <w:t>management.CreateFeatureClass</w:t>
-      </w:r>
-      <w:proofErr w:type="spellEnd"/>
-      <w:r>
-        <w:t xml:space="preserve">”, </w:t>
-      </w:r>
-      <w:proofErr w:type="spellStart"/>
-      <w:r>
-        <w:t>Geoprocessing.MakeValueArray</w:t>
-      </w:r>
-      <w:proofErr w:type="spellEnd"/>
-      <w:r>
-        <w:t>(</w:t>
-      </w:r>
-      <w:proofErr w:type="spellStart"/>
-      <w:r>
-        <w:t>args.ToArray</w:t>
-      </w:r>
-      <w:proofErr w:type="spellEnd"/>
-      <w:r>
-        <w:t>())</w:t>
-      </w:r>
-      <w:r>
-        <w:t>);</w:t>
-      </w:r>
-    </w:p>
-    <w:p/>
-    <w:p>
-      <w:pPr>
-        <w:pStyle w:val="Heading3"/>
-      </w:pPr>
-      <w:bookmarkStart w:id="5" w:name="_Toc417241142"/>
-      <w:r>
-        <w:t>Supported native .NET types</w:t>
-      </w:r>
-      <w:bookmarkEnd w:id="5"/>
     </w:p>
     <w:p/>
     <w:p>
@@ -2430,20 +2266,320 @@
       <w:proofErr w:type="spellEnd"/>
     </w:p>
     <w:p/>
+    <w:p/>
+    <w:p/>
+    <w:p/>
+    <w:p/>
     <w:p>
       <w:pPr>
         <w:pStyle w:val="Heading2"/>
       </w:pPr>
-      <w:bookmarkStart w:id="6" w:name="_Toc417241143"/>
-      <w:r>
+      <w:bookmarkStart w:id="5" w:name="_Toc417241143"/>
+      <w:r>
+        <w:lastRenderedPageBreak/>
         <w:t>How to execute a tool – details</w:t>
       </w:r>
+      <w:bookmarkEnd w:id="5"/>
+    </w:p>
+    <w:p/>
+    <w:p>
+      <w:r>
+        <w:t xml:space="preserve">Until now only the required parameters of </w:t>
+      </w:r>
+      <w:proofErr w:type="spellStart"/>
+      <w:r>
+        <w:t>ExecuteToolAsync</w:t>
+      </w:r>
+      <w:proofErr w:type="spellEnd"/>
+      <w:r>
+        <w:t xml:space="preserve"> is discussed. However, there are 4 optional parameters. The full syntax is:</w:t>
+      </w:r>
+    </w:p>
+    <w:p>
+      <w:r>
+        <w:t>(</w:t>
+      </w:r>
+      <w:proofErr w:type="spellStart"/>
+      <w:proofErr w:type="gramStart"/>
+      <w:r>
+        <w:t>awaitable</w:t>
+      </w:r>
+      <w:proofErr w:type="spellEnd"/>
+      <w:proofErr w:type="gramEnd"/>
+      <w:r>
+        <w:t>) Task&lt;</w:t>
+      </w:r>
+      <w:proofErr w:type="spellStart"/>
+      <w:r>
+        <w:t>IGPResult</w:t>
+      </w:r>
+      <w:proofErr w:type="spellEnd"/>
+      <w:r>
+        <w:t xml:space="preserve">&gt; </w:t>
+      </w:r>
+      <w:proofErr w:type="spellStart"/>
+      <w:proofErr w:type="gramStart"/>
+      <w:r>
+        <w:t>Geoprocessing.ExecuteToolAsync</w:t>
+      </w:r>
+      <w:proofErr w:type="spellEnd"/>
+      <w:r>
+        <w:t>(</w:t>
+      </w:r>
+      <w:proofErr w:type="gramEnd"/>
+      <w:r>
+        <w:t xml:space="preserve"> string  toolpath,</w:t>
+      </w:r>
+    </w:p>
+    <w:p>
+      <w:r>
+        <w:tab/>
+      </w:r>
+      <w:r>
+        <w:tab/>
+      </w:r>
+      <w:r>
+        <w:tab/>
+      </w:r>
+      <w:r>
+        <w:tab/>
+      </w:r>
+      <w:r>
+        <w:tab/>
+      </w:r>
+      <w:proofErr w:type="spellStart"/>
+      <w:r>
+        <w:t>IEnumerable</w:t>
+      </w:r>
+      <w:proofErr w:type="spellEnd"/>
+      <w:r>
+        <w:t>&lt;string</w:t>
+      </w:r>
+      <w:proofErr w:type="gramStart"/>
+      <w:r>
+        <w:t>&gt;  parameters</w:t>
+      </w:r>
+      <w:proofErr w:type="gramEnd"/>
+      <w:r>
+        <w:t>,</w:t>
+      </w:r>
+    </w:p>
+    <w:p>
+      <w:r>
+        <w:tab/>
+      </w:r>
+      <w:r>
+        <w:tab/>
+      </w:r>
+      <w:r>
+        <w:tab/>
+      </w:r>
+      <w:r>
+        <w:tab/>
+      </w:r>
+      <w:r>
+        <w:tab/>
+      </w:r>
+      <w:proofErr w:type="gramStart"/>
+      <w:r>
+        <w:t>[</w:t>
+      </w:r>
+      <w:r>
+        <w:t xml:space="preserve"> </w:t>
+      </w:r>
+      <w:proofErr w:type="spellStart"/>
+      <w:r>
+        <w:t>IEnumerable</w:t>
+      </w:r>
+      <w:proofErr w:type="spellEnd"/>
+      <w:proofErr w:type="gramEnd"/>
+      <w:r>
+        <w:t>&lt;</w:t>
+      </w:r>
+      <w:proofErr w:type="spellStart"/>
+      <w:r>
+        <w:t>KeyVluePair</w:t>
+      </w:r>
+      <w:proofErr w:type="spellEnd"/>
+      <w:r>
+        <w:t>&lt;string, string&gt;</w:t>
+      </w:r>
+      <w:r>
+        <w:t xml:space="preserve">&gt; </w:t>
+      </w:r>
+      <w:proofErr w:type="spellStart"/>
+      <w:r>
+        <w:t>envs</w:t>
+      </w:r>
+      <w:proofErr w:type="spellEnd"/>
+      <w:r>
+        <w:t xml:space="preserve"> = null ],</w:t>
+      </w:r>
+      <w:r>
+        <w:t xml:space="preserve"> </w:t>
+      </w:r>
+    </w:p>
+    <w:p>
+      <w:r>
+        <w:tab/>
+      </w:r>
+      <w:r>
+        <w:tab/>
+      </w:r>
+      <w:r>
+        <w:tab/>
+      </w:r>
+      <w:r>
+        <w:tab/>
+      </w:r>
+      <w:r>
+        <w:tab/>
+      </w:r>
+      <w:proofErr w:type="gramStart"/>
+      <w:r>
+        <w:t xml:space="preserve">[ </w:t>
+      </w:r>
+      <w:proofErr w:type="spellStart"/>
+      <w:r>
+        <w:t>CancellationToken</w:t>
+      </w:r>
+      <w:proofErr w:type="spellEnd"/>
+      <w:proofErr w:type="gramEnd"/>
+      <w:r>
+        <w:t xml:space="preserve">? </w:t>
+      </w:r>
+      <w:proofErr w:type="spellStart"/>
+      <w:r>
+        <w:t>cancelToken</w:t>
+      </w:r>
+      <w:proofErr w:type="spellEnd"/>
+      <w:r>
+        <w:t xml:space="preserve"> = null ],</w:t>
+      </w:r>
+    </w:p>
+    <w:p>
+      <w:r>
+        <w:tab/>
+      </w:r>
+      <w:r>
+        <w:tab/>
+      </w:r>
+      <w:r>
+        <w:tab/>
+      </w:r>
+      <w:r>
+        <w:tab/>
+      </w:r>
+      <w:r>
+        <w:tab/>
+      </w:r>
+      <w:proofErr w:type="gramStart"/>
+      <w:r>
+        <w:t xml:space="preserve">[ </w:t>
+      </w:r>
+      <w:proofErr w:type="spellStart"/>
+      <w:r>
+        <w:t>GPToolExecuteEventHandler</w:t>
+      </w:r>
+      <w:proofErr w:type="spellEnd"/>
+      <w:proofErr w:type="gramEnd"/>
+      <w:r>
+        <w:t xml:space="preserve"> callback = null ],</w:t>
+      </w:r>
+    </w:p>
+    <w:p>
+      <w:r>
+        <w:tab/>
+      </w:r>
+      <w:r>
+        <w:tab/>
+      </w:r>
+      <w:r>
+        <w:tab/>
+      </w:r>
+      <w:r>
+        <w:tab/>
+      </w:r>
+      <w:r>
+        <w:tab/>
+        <w:t xml:space="preserve">[ </w:t>
+      </w:r>
+      <w:proofErr w:type="spellStart"/>
+      <w:r>
+        <w:t>GPExecuteToolFlags</w:t>
+      </w:r>
+      <w:proofErr w:type="spellEnd"/>
+      <w:r>
+        <w:t xml:space="preserve"> flags = </w:t>
+      </w:r>
+      <w:proofErr w:type="spellStart"/>
+      <w:r>
+        <w:t>GPExecuteToolFlags.Default</w:t>
+      </w:r>
+      <w:proofErr w:type="spellEnd"/>
+      <w:r>
+        <w:t xml:space="preserve"> ])</w:t>
+      </w:r>
+      <w:bookmarkStart w:id="6" w:name="_GoBack"/>
       <w:bookmarkEnd w:id="6"/>
     </w:p>
+    <w:p>
+      <w:r>
+        <w:t>Usage:</w:t>
+      </w:r>
+    </w:p>
+    <w:p>
+      <w:r>
+        <w:tab/>
+      </w:r>
+      <w:proofErr w:type="spellStart"/>
+      <w:proofErr w:type="gramStart"/>
+      <w:r>
+        <w:t>var</w:t>
+      </w:r>
+      <w:proofErr w:type="spellEnd"/>
+      <w:r>
+        <w:t xml:space="preserve"> </w:t>
+      </w:r>
+      <w:r>
+        <w:t xml:space="preserve"> x</w:t>
+      </w:r>
+      <w:proofErr w:type="gramEnd"/>
+      <w:r>
+        <w:t xml:space="preserve"> =  await  </w:t>
+      </w:r>
+      <w:proofErr w:type="spellStart"/>
+      <w:r>
+        <w:t>ExecuteToolAsync</w:t>
+      </w:r>
+      <w:proofErr w:type="spellEnd"/>
+      <w:r>
+        <w:t>( …………. );</w:t>
+      </w:r>
+    </w:p>
     <w:p/>
     <w:p>
-      <w:r>
-        <w:t xml:space="preserve">Until now only the required parameters of </w:t>
+      <w:pPr>
+        <w:pStyle w:val="Heading2"/>
+      </w:pPr>
+      <w:bookmarkStart w:id="7" w:name="_Toc417241144"/>
+      <w:r>
+        <w:t xml:space="preserve">Setting </w:t>
+      </w:r>
+      <w:proofErr w:type="spellStart"/>
+      <w:r>
+        <w:t>geoprocessing</w:t>
+      </w:r>
+      <w:proofErr w:type="spellEnd"/>
+      <w:r>
+        <w:t xml:space="preserve"> environment</w:t>
+      </w:r>
+      <w:bookmarkEnd w:id="7"/>
+    </w:p>
+    <w:p/>
+    <w:p>
+      <w:r>
+        <w:t xml:space="preserve">The third parameter of </w:t>
       </w:r>
       <w:proofErr w:type="spellStart"/>
       <w:r>
@@ -2451,309 +2587,193 @@
       </w:r>
       <w:proofErr w:type="spellEnd"/>
       <w:r>
-        <w:t xml:space="preserve"> is discussed. However, there are 4 optional parameters. The full syntax is:</w:t>
-      </w:r>
-    </w:p>
-    <w:p>
+        <w:t xml:space="preserve"> method is an </w:t>
+      </w:r>
+      <w:proofErr w:type="spellStart"/>
+      <w:r>
+        <w:t>IEnumerable</w:t>
+      </w:r>
+      <w:proofErr w:type="spellEnd"/>
+      <w:r>
+        <w:t>.</w:t>
+      </w:r>
+      <w:r>
+        <w:t xml:space="preserve"> You pass pair(s) of values as argument to set the environment:</w:t>
+      </w:r>
+      <w:r>
+        <w:t xml:space="preserve"> Use helper function </w:t>
+      </w:r>
+      <w:proofErr w:type="spellStart"/>
+      <w:proofErr w:type="gramStart"/>
+      <w:r>
+        <w:t>MakeEnviromentArray</w:t>
+      </w:r>
+      <w:proofErr w:type="spellEnd"/>
+      <w:r>
+        <w:t>()</w:t>
+      </w:r>
+      <w:proofErr w:type="gramEnd"/>
+    </w:p>
+    <w:p>
+      <w:r>
+        <w:t>This parameter is optional – if you don’t want to set any specific environment, just pass null.</w:t>
+      </w:r>
+    </w:p>
+    <w:p>
+      <w:proofErr w:type="spellStart"/>
+      <w:proofErr w:type="gramStart"/>
+      <w:r>
+        <w:t>var</w:t>
+      </w:r>
+      <w:proofErr w:type="spellEnd"/>
+      <w:proofErr w:type="gramEnd"/>
+      <w:r>
+        <w:t xml:space="preserve"> </w:t>
+      </w:r>
+      <w:proofErr w:type="spellStart"/>
+      <w:r>
+        <w:t>envs</w:t>
+      </w:r>
+      <w:proofErr w:type="spellEnd"/>
+      <w:r>
+        <w:t xml:space="preserve"> = </w:t>
+      </w:r>
+      <w:proofErr w:type="spellStart"/>
+      <w:r>
+        <w:t>MakeEnviromentArray</w:t>
+      </w:r>
+      <w:proofErr w:type="spellEnd"/>
       <w:r>
         <w:t>(</w:t>
       </w:r>
-      <w:proofErr w:type="spellStart"/>
+      <w:r>
+        <w:rPr>
+          <w:rFonts w:ascii="Envy Code R VS" w:hAnsi="Envy Code R VS" w:cs="Envy Code R VS"/>
+          <w:color w:val="000000"/>
+          <w:sz w:val="19"/>
+          <w:szCs w:val="19"/>
+          <w:highlight w:val="white"/>
+        </w:rPr>
+        <w:t>workspace</w:t>
+      </w:r>
+      <w:r>
+        <w:rPr>
+          <w:rFonts w:ascii="Envy Code R VS" w:hAnsi="Envy Code R VS" w:cs="Envy Code R VS"/>
+          <w:color w:val="000000"/>
+          <w:sz w:val="19"/>
+          <w:szCs w:val="19"/>
+        </w:rPr>
+        <w:t xml:space="preserve">: </w:t>
+      </w:r>
+      <w:r>
+        <w:rPr>
+          <w:rFonts w:ascii="Consolas" w:hAnsi="Consolas" w:cs="Consolas"/>
+          <w:color w:val="A31515"/>
+          <w:sz w:val="19"/>
+          <w:szCs w:val="19"/>
+          <w:highlight w:val="white"/>
+        </w:rPr>
+        <w:t>@"c:\temp"</w:t>
+      </w:r>
+      <w:r>
+        <w:rPr>
+          <w:rFonts w:ascii="Consolas" w:hAnsi="Consolas" w:cs="Consolas"/>
+          <w:color w:val="A31515"/>
+          <w:sz w:val="19"/>
+          <w:szCs w:val="19"/>
+        </w:rPr>
+        <w:t xml:space="preserve">, </w:t>
+      </w:r>
+      <w:r>
+        <w:rPr>
+          <w:rFonts w:ascii="Envy Code R VS" w:hAnsi="Envy Code R VS" w:cs="Envy Code R VS"/>
+          <w:color w:val="000000"/>
+          <w:sz w:val="19"/>
+          <w:szCs w:val="19"/>
+          <w:highlight w:val="white"/>
+        </w:rPr>
+        <w:t>extent</w:t>
+      </w:r>
+      <w:r>
+        <w:rPr>
+          <w:rFonts w:ascii="Envy Code R VS" w:hAnsi="Envy Code R VS" w:cs="Envy Code R VS"/>
+          <w:color w:val="000000"/>
+          <w:sz w:val="19"/>
+          <w:szCs w:val="19"/>
+        </w:rPr>
+        <w:t xml:space="preserve">: </w:t>
+      </w:r>
+      <w:r>
+        <w:rPr>
+          <w:rFonts w:ascii="Consolas" w:hAnsi="Consolas" w:cs="Consolas"/>
+          <w:color w:val="A31515"/>
+          <w:sz w:val="19"/>
+          <w:szCs w:val="19"/>
+          <w:highlight w:val="white"/>
+        </w:rPr>
+        <w:t>"0 0 12 14"</w:t>
+      </w:r>
+      <w:r>
+        <w:rPr>
+          <w:rFonts w:ascii="Consolas" w:hAnsi="Consolas" w:cs="Consolas"/>
+          <w:color w:val="A31515"/>
+          <w:sz w:val="19"/>
+          <w:szCs w:val="19"/>
+        </w:rPr>
+        <w:t>);</w:t>
+      </w:r>
+    </w:p>
+    <w:p>
       <w:proofErr w:type="gramStart"/>
       <w:r>
-        <w:t>awaitable</w:t>
+        <w:t xml:space="preserve">await  </w:t>
+      </w:r>
+      <w:proofErr w:type="spellStart"/>
+      <w:r>
+        <w:t>ExecuteToolAsync</w:t>
       </w:r>
       <w:proofErr w:type="spellEnd"/>
       <w:proofErr w:type="gramEnd"/>
       <w:r>
-        <w:t>) Task&lt;</w:t>
-      </w:r>
-      <w:proofErr w:type="spellStart"/>
-      <w:r>
-        <w:t>IGPResult</w:t>
-      </w:r>
-      <w:proofErr w:type="spellEnd"/>
-      <w:r>
-        <w:t xml:space="preserve">&gt; </w:t>
-      </w:r>
-      <w:proofErr w:type="spellStart"/>
-      <w:proofErr w:type="gramStart"/>
-      <w:r>
-        <w:t>Geoprocessing.ExecuteToolAsync</w:t>
-      </w:r>
-      <w:proofErr w:type="spellEnd"/>
-      <w:r>
-        <w:t>(</w:t>
-      </w:r>
-      <w:proofErr w:type="gramEnd"/>
-      <w:r>
-        <w:t xml:space="preserve"> string  toolpath,</w:t>
-      </w:r>
-    </w:p>
-    <w:p>
-      <w:r>
-        <w:tab/>
-      </w:r>
-      <w:r>
-        <w:tab/>
-      </w:r>
-      <w:r>
-        <w:tab/>
-      </w:r>
-      <w:r>
-        <w:tab/>
-      </w:r>
-      <w:r>
-        <w:tab/>
-      </w:r>
-      <w:proofErr w:type="spellStart"/>
-      <w:r>
-        <w:t>IEnumerable</w:t>
-      </w:r>
-      <w:proofErr w:type="spellEnd"/>
-      <w:r>
-        <w:t>&lt;string</w:t>
-      </w:r>
-      <w:proofErr w:type="gramStart"/>
-      <w:r>
-        <w:t>&gt;  parameters</w:t>
-      </w:r>
-      <w:proofErr w:type="gramEnd"/>
-      <w:r>
-        <w:t>,</w:t>
-      </w:r>
-    </w:p>
-    <w:p>
-      <w:r>
-        <w:lastRenderedPageBreak/>
-        <w:tab/>
-      </w:r>
-      <w:r>
-        <w:tab/>
-      </w:r>
-      <w:r>
-        <w:tab/>
-      </w:r>
-      <w:r>
-        <w:tab/>
-      </w:r>
-      <w:r>
-        <w:tab/>
-      </w:r>
-      <w:proofErr w:type="gramStart"/>
-      <w:r>
-        <w:t xml:space="preserve">[ </w:t>
-      </w:r>
-      <w:proofErr w:type="spellStart"/>
-      <w:r>
-        <w:t>IEnumerable</w:t>
-      </w:r>
-      <w:proofErr w:type="spellEnd"/>
-      <w:proofErr w:type="gramEnd"/>
-      <w:r>
-        <w:rPr>
-          <w:color w:val="FF0000"/>
-        </w:rPr>
-        <w:t xml:space="preserve">&lt; ……&gt;&gt; </w:t>
-      </w:r>
-      <w:r>
-        <w:t>environments = null ],</w:t>
-      </w:r>
-      <w:r>
-        <w:t xml:space="preserve">  </w:t>
-      </w:r>
-      <w:r>
-        <w:rPr>
-          <w:color w:val="FF0000"/>
-        </w:rPr>
-        <w:t>\\ ask Dima</w:t>
-      </w:r>
-    </w:p>
-    <w:p>
-      <w:r>
-        <w:tab/>
-      </w:r>
-      <w:r>
-        <w:tab/>
-      </w:r>
-      <w:r>
-        <w:tab/>
-      </w:r>
-      <w:r>
-        <w:tab/>
-      </w:r>
-      <w:r>
-        <w:tab/>
-      </w:r>
-      <w:proofErr w:type="gramStart"/>
-      <w:r>
-        <w:t xml:space="preserve">[ </w:t>
-      </w:r>
-      <w:proofErr w:type="spellStart"/>
-      <w:r>
-        <w:t>CancellationToken</w:t>
-      </w:r>
-      <w:proofErr w:type="spellEnd"/>
-      <w:proofErr w:type="gramEnd"/>
-      <w:r>
-        <w:t xml:space="preserve">? </w:t>
-      </w:r>
-      <w:proofErr w:type="spellStart"/>
-      <w:r>
-        <w:t>cancelToken</w:t>
-      </w:r>
-      <w:proofErr w:type="spellEnd"/>
-      <w:r>
-        <w:t xml:space="preserve"> = null ],</w:t>
-      </w:r>
-    </w:p>
-    <w:p>
-      <w:r>
-        <w:tab/>
-      </w:r>
-      <w:r>
-        <w:tab/>
-      </w:r>
-      <w:r>
-        <w:tab/>
-      </w:r>
-      <w:r>
-        <w:tab/>
-      </w:r>
-      <w:r>
-        <w:tab/>
-      </w:r>
-      <w:proofErr w:type="gramStart"/>
-      <w:r>
-        <w:t xml:space="preserve">[ </w:t>
-      </w:r>
-      <w:proofErr w:type="spellStart"/>
-      <w:r>
-        <w:t>GPToolExecuteEventHandler</w:t>
-      </w:r>
-      <w:proofErr w:type="spellEnd"/>
-      <w:proofErr w:type="gramEnd"/>
-      <w:r>
-        <w:t xml:space="preserve"> callback = null ],</w:t>
-      </w:r>
-    </w:p>
-    <w:p>
-      <w:r>
-        <w:tab/>
-      </w:r>
-      <w:r>
-        <w:tab/>
-      </w:r>
-      <w:r>
-        <w:tab/>
-      </w:r>
-      <w:r>
-        <w:tab/>
-      </w:r>
-      <w:r>
-        <w:tab/>
-      </w:r>
-      <w:proofErr w:type="gramStart"/>
-      <w:r>
-        <w:t xml:space="preserve">[ </w:t>
-      </w:r>
-      <w:proofErr w:type="spellStart"/>
-      <w:r>
-        <w:t>GPExecuteToolFlags</w:t>
-      </w:r>
-      <w:proofErr w:type="spellEnd"/>
-      <w:proofErr w:type="gramEnd"/>
-      <w:r>
-        <w:t xml:space="preserve"> flags = </w:t>
-      </w:r>
-      <w:proofErr w:type="spellStart"/>
-      <w:r>
-        <w:t>GPExecuteToolFlags.Default</w:t>
-      </w:r>
-      <w:proofErr w:type="spellEnd"/>
-      <w:r>
-        <w:t xml:space="preserve"> ])</w:t>
+        <w:t>(“</w:t>
+      </w:r>
+      <w:proofErr w:type="spellStart"/>
+      <w:r>
+        <w:t>toolbox.tool</w:t>
+      </w:r>
+      <w:proofErr w:type="spellEnd"/>
+      <w:r>
+        <w:t xml:space="preserve">”, </w:t>
+      </w:r>
+      <w:proofErr w:type="spellStart"/>
+      <w:r>
+        <w:t>args</w:t>
+      </w:r>
+      <w:proofErr w:type="spellEnd"/>
+      <w:r>
+        <w:t xml:space="preserve">, </w:t>
+      </w:r>
+      <w:proofErr w:type="spellStart"/>
+      <w:r>
+        <w:t>envs</w:t>
+      </w:r>
+      <w:proofErr w:type="spellEnd"/>
+      <w:r>
+        <w:t>);</w:t>
       </w:r>
     </w:p>
     <w:p/>
     <w:p>
-      <w:r>
-        <w:t>Usage:</w:t>
-      </w:r>
-    </w:p>
-    <w:p>
-      <w:r>
-        <w:tab/>
-      </w:r>
-      <w:proofErr w:type="spellStart"/>
-      <w:proofErr w:type="gramStart"/>
-      <w:r>
-        <w:t>IGPResult</w:t>
-      </w:r>
-      <w:proofErr w:type="spellEnd"/>
-      <w:r>
-        <w:t xml:space="preserve">  x</w:t>
-      </w:r>
-      <w:proofErr w:type="gramEnd"/>
-      <w:r>
-        <w:t xml:space="preserve"> =  await  </w:t>
-      </w:r>
-      <w:proofErr w:type="spellStart"/>
-      <w:r>
-        <w:t>ExecuteToolAsync</w:t>
-      </w:r>
-      <w:proofErr w:type="spellEnd"/>
-      <w:r>
-        <w:t>( …………. );</w:t>
-      </w:r>
-    </w:p>
-    <w:p/>
-    <w:p>
-      <w:pPr>
-        <w:pStyle w:val="Heading2"/>
-      </w:pPr>
-      <w:bookmarkStart w:id="7" w:name="_Toc417241144"/>
-      <w:r>
-        <w:t xml:space="preserve">Setting </w:t>
-      </w:r>
-      <w:proofErr w:type="spellStart"/>
-      <w:r>
-        <w:t>geoprocessing</w:t>
-      </w:r>
-      <w:proofErr w:type="spellEnd"/>
-      <w:r>
-        <w:t xml:space="preserve"> environment</w:t>
-      </w:r>
-      <w:bookmarkEnd w:id="7"/>
-    </w:p>
-    <w:p/>
-    <w:p>
-      <w:r>
-        <w:t xml:space="preserve">The third parameter of </w:t>
-      </w:r>
-      <w:proofErr w:type="spellStart"/>
-      <w:r>
-        <w:t>ExecuteToolAsync</w:t>
-      </w:r>
-      <w:proofErr w:type="spellEnd"/>
-      <w:r>
-        <w:t xml:space="preserve"> method is an </w:t>
-      </w:r>
-      <w:proofErr w:type="spellStart"/>
-      <w:r>
-        <w:t>IEnumerable</w:t>
-      </w:r>
-      <w:proofErr w:type="spellEnd"/>
-      <w:r>
-        <w:t>.</w:t>
-      </w:r>
-      <w:r>
-        <w:t xml:space="preserve"> You pass pair(s) of values as argument to set the environment:</w:t>
-      </w:r>
-    </w:p>
-    <w:p>
-      <w:r>
-        <w:t>This parameter is optional – if you don’t want to set any specific environment, just pass null.</w:t>
+      <w:bookmarkStart w:id="8" w:name="_Toc417241145"/>
+      <w:r>
+        <w:rPr>
+          <w:rStyle w:val="Heading3Char"/>
+        </w:rPr>
+        <w:t>Example 1</w:t>
+      </w:r>
+      <w:bookmarkEnd w:id="8"/>
+      <w:r>
+        <w:t>: Simplest tool execution</w:t>
       </w:r>
     </w:p>
     <w:p>
@@ -2770,16 +2790,49 @@
           <w:highlight w:val="white"/>
         </w:rPr>
       </w:pPr>
-      <w:proofErr w:type="spellStart"/>
-      <w:r>
-        <w:rPr>
-          <w:rFonts w:ascii="Consolas" w:hAnsi="Consolas" w:cs="Consolas"/>
-          <w:color w:val="000000"/>
-          <w:sz w:val="19"/>
-          <w:szCs w:val="19"/>
-          <w:highlight w:val="white"/>
-        </w:rPr>
-        <w:t>System.Collections.Generic.</w:t>
+      <w:proofErr w:type="gramStart"/>
+      <w:r>
+        <w:rPr>
+          <w:rFonts w:ascii="Consolas" w:hAnsi="Consolas" w:cs="Consolas"/>
+          <w:color w:val="0000FF"/>
+          <w:sz w:val="19"/>
+          <w:szCs w:val="19"/>
+          <w:highlight w:val="white"/>
+        </w:rPr>
+        <w:t>private</w:t>
+      </w:r>
+      <w:proofErr w:type="gramEnd"/>
+      <w:r>
+        <w:rPr>
+          <w:rFonts w:ascii="Consolas" w:hAnsi="Consolas" w:cs="Consolas"/>
+          <w:color w:val="000000"/>
+          <w:sz w:val="19"/>
+          <w:szCs w:val="19"/>
+          <w:highlight w:val="white"/>
+        </w:rPr>
+        <w:t xml:space="preserve"> </w:t>
+      </w:r>
+      <w:proofErr w:type="spellStart"/>
+      <w:r>
+        <w:rPr>
+          <w:rFonts w:ascii="Consolas" w:hAnsi="Consolas" w:cs="Consolas"/>
+          <w:color w:val="0000FF"/>
+          <w:sz w:val="19"/>
+          <w:szCs w:val="19"/>
+          <w:highlight w:val="white"/>
+        </w:rPr>
+        <w:t>async</w:t>
+      </w:r>
+      <w:proofErr w:type="spellEnd"/>
+      <w:r>
+        <w:rPr>
+          <w:rFonts w:ascii="Consolas" w:hAnsi="Consolas" w:cs="Consolas"/>
+          <w:color w:val="000000"/>
+          <w:sz w:val="19"/>
+          <w:szCs w:val="19"/>
+          <w:highlight w:val="white"/>
+        </w:rPr>
+        <w:t xml:space="preserve"> </w:t>
       </w:r>
       <w:r>
         <w:rPr>
@@ -2789,9 +2842,8 @@
           <w:szCs w:val="19"/>
           <w:highlight w:val="white"/>
         </w:rPr>
-        <w:t>KeyValuePair</w:t>
-      </w:r>
-      <w:proofErr w:type="spellEnd"/>
+        <w:t>Task</w:t>
+      </w:r>
       <w:r>
         <w:rPr>
           <w:rFonts w:ascii="Consolas" w:hAnsi="Consolas" w:cs="Consolas"/>
@@ -2802,171 +2854,49 @@
         </w:rPr>
         <w:t>&lt;</w:t>
       </w:r>
-      <w:r>
-        <w:rPr>
-          <w:rFonts w:ascii="Consolas" w:hAnsi="Consolas" w:cs="Consolas"/>
-          <w:color w:val="0000FF"/>
-          <w:sz w:val="19"/>
-          <w:szCs w:val="19"/>
-          <w:highlight w:val="white"/>
-        </w:rPr>
-        <w:t>string</w:t>
-      </w:r>
-      <w:r>
-        <w:rPr>
-          <w:rFonts w:ascii="Consolas" w:hAnsi="Consolas" w:cs="Consolas"/>
-          <w:color w:val="000000"/>
-          <w:sz w:val="19"/>
-          <w:szCs w:val="19"/>
-          <w:highlight w:val="white"/>
-        </w:rPr>
-        <w:t xml:space="preserve">, </w:t>
-      </w:r>
-      <w:r>
-        <w:rPr>
-          <w:rFonts w:ascii="Consolas" w:hAnsi="Consolas" w:cs="Consolas"/>
-          <w:color w:val="0000FF"/>
-          <w:sz w:val="19"/>
-          <w:szCs w:val="19"/>
-          <w:highlight w:val="white"/>
-        </w:rPr>
-        <w:t>string</w:t>
-      </w:r>
-      <w:proofErr w:type="gramStart"/>
-      <w:r>
-        <w:rPr>
-          <w:rFonts w:ascii="Consolas" w:hAnsi="Consolas" w:cs="Consolas"/>
-          <w:color w:val="000000"/>
-          <w:sz w:val="19"/>
-          <w:szCs w:val="19"/>
-          <w:highlight w:val="white"/>
-        </w:rPr>
-        <w:t>&gt;[</w:t>
-      </w:r>
-      <w:proofErr w:type="gramEnd"/>
-      <w:r>
-        <w:rPr>
-          <w:rFonts w:ascii="Consolas" w:hAnsi="Consolas" w:cs="Consolas"/>
-          <w:color w:val="000000"/>
-          <w:sz w:val="19"/>
-          <w:szCs w:val="19"/>
-          <w:highlight w:val="white"/>
-        </w:rPr>
-        <w:t xml:space="preserve">] </w:t>
-      </w:r>
-      <w:proofErr w:type="spellStart"/>
-      <w:r>
-        <w:rPr>
-          <w:rFonts w:ascii="Consolas" w:hAnsi="Consolas" w:cs="Consolas"/>
-          <w:color w:val="000000"/>
-          <w:sz w:val="19"/>
-          <w:szCs w:val="19"/>
-          <w:highlight w:val="white"/>
-        </w:rPr>
-        <w:t>envs</w:t>
-      </w:r>
-      <w:proofErr w:type="spellEnd"/>
-      <w:r>
-        <w:rPr>
-          <w:rFonts w:ascii="Consolas" w:hAnsi="Consolas" w:cs="Consolas"/>
-          <w:color w:val="000000"/>
-          <w:sz w:val="19"/>
-          <w:szCs w:val="19"/>
-          <w:highlight w:val="white"/>
-        </w:rPr>
-        <w:t xml:space="preserve"> = </w:t>
-      </w:r>
-      <w:r>
-        <w:rPr>
-          <w:rFonts w:ascii="Consolas" w:hAnsi="Consolas" w:cs="Consolas"/>
-          <w:color w:val="0000FF"/>
-          <w:sz w:val="19"/>
-          <w:szCs w:val="19"/>
-          <w:highlight w:val="white"/>
-        </w:rPr>
-        <w:t>new</w:t>
-      </w:r>
-      <w:r>
-        <w:rPr>
-          <w:rFonts w:ascii="Consolas" w:hAnsi="Consolas" w:cs="Consolas"/>
-          <w:color w:val="000000"/>
-          <w:sz w:val="19"/>
-          <w:szCs w:val="19"/>
-          <w:highlight w:val="white"/>
-        </w:rPr>
-        <w:t xml:space="preserve"> </w:t>
-      </w:r>
-      <w:proofErr w:type="spellStart"/>
-      <w:r>
-        <w:rPr>
-          <w:rFonts w:ascii="Consolas" w:hAnsi="Consolas" w:cs="Consolas"/>
-          <w:color w:val="000000"/>
-          <w:sz w:val="19"/>
-          <w:szCs w:val="19"/>
-          <w:highlight w:val="white"/>
-        </w:rPr>
-        <w:t>System.Collections.Generic.</w:t>
-      </w:r>
-      <w:r>
-        <w:rPr>
-          <w:rFonts w:ascii="Consolas" w:hAnsi="Consolas" w:cs="Consolas"/>
-          <w:color w:val="2B91AF"/>
-          <w:sz w:val="19"/>
-          <w:szCs w:val="19"/>
-          <w:highlight w:val="white"/>
-        </w:rPr>
-        <w:t>KeyValuePair</w:t>
-      </w:r>
-      <w:proofErr w:type="spellEnd"/>
-      <w:r>
-        <w:rPr>
-          <w:rFonts w:ascii="Consolas" w:hAnsi="Consolas" w:cs="Consolas"/>
-          <w:color w:val="000000"/>
-          <w:sz w:val="19"/>
-          <w:szCs w:val="19"/>
-          <w:highlight w:val="white"/>
-        </w:rPr>
-        <w:t>&lt;</w:t>
-      </w:r>
-      <w:r>
-        <w:rPr>
-          <w:rFonts w:ascii="Consolas" w:hAnsi="Consolas" w:cs="Consolas"/>
-          <w:color w:val="0000FF"/>
-          <w:sz w:val="19"/>
-          <w:szCs w:val="19"/>
-          <w:highlight w:val="white"/>
-        </w:rPr>
-        <w:t>string</w:t>
-      </w:r>
-      <w:r>
-        <w:rPr>
-          <w:rFonts w:ascii="Consolas" w:hAnsi="Consolas" w:cs="Consolas"/>
-          <w:color w:val="000000"/>
-          <w:sz w:val="19"/>
-          <w:szCs w:val="19"/>
-          <w:highlight w:val="white"/>
-        </w:rPr>
-        <w:t xml:space="preserve">, </w:t>
-      </w:r>
-      <w:r>
-        <w:rPr>
-          <w:rFonts w:ascii="Consolas" w:hAnsi="Consolas" w:cs="Consolas"/>
-          <w:color w:val="0000FF"/>
-          <w:sz w:val="19"/>
-          <w:szCs w:val="19"/>
-          <w:highlight w:val="white"/>
-        </w:rPr>
-        <w:t>string</w:t>
-      </w:r>
-      <w:r>
-        <w:rPr>
-          <w:rFonts w:ascii="Consolas" w:hAnsi="Consolas" w:cs="Consolas"/>
-          <w:color w:val="000000"/>
-          <w:sz w:val="19"/>
-          <w:szCs w:val="19"/>
-          <w:highlight w:val="white"/>
-        </w:rPr>
-        <w:t>&gt;[]</w:t>
+      <w:proofErr w:type="spellStart"/>
+      <w:r>
+        <w:rPr>
+          <w:rFonts w:ascii="Consolas" w:hAnsi="Consolas" w:cs="Consolas"/>
+          <w:color w:val="000000"/>
+          <w:sz w:val="19"/>
+          <w:szCs w:val="19"/>
+          <w:highlight w:val="white"/>
+        </w:rPr>
+        <w:t>int</w:t>
+      </w:r>
+      <w:proofErr w:type="spellEnd"/>
+      <w:r>
+        <w:rPr>
+          <w:rFonts w:ascii="Consolas" w:hAnsi="Consolas" w:cs="Consolas"/>
+          <w:color w:val="000000"/>
+          <w:sz w:val="19"/>
+          <w:szCs w:val="19"/>
+          <w:highlight w:val="white"/>
+        </w:rPr>
+        <w:t xml:space="preserve">&gt; </w:t>
+      </w:r>
+      <w:proofErr w:type="spellStart"/>
+      <w:r>
+        <w:rPr>
+          <w:rFonts w:ascii="Consolas" w:hAnsi="Consolas" w:cs="Consolas"/>
+          <w:color w:val="000000"/>
+          <w:sz w:val="19"/>
+          <w:szCs w:val="19"/>
+          <w:highlight w:val="white"/>
+        </w:rPr>
+        <w:t>ExecuteGetCount</w:t>
+      </w:r>
+      <w:proofErr w:type="spellEnd"/>
+      <w:r>
+        <w:rPr>
+          <w:rFonts w:ascii="Consolas" w:hAnsi="Consolas" w:cs="Consolas"/>
+          <w:color w:val="000000"/>
+          <w:sz w:val="19"/>
+          <w:szCs w:val="19"/>
+          <w:highlight w:val="white"/>
+        </w:rPr>
+        <w:t>()</w:t>
       </w:r>
     </w:p>
     <w:p>
@@ -2991,7 +2921,7 @@
           <w:szCs w:val="19"/>
           <w:highlight w:val="white"/>
         </w:rPr>
-        <w:t xml:space="preserve">{ </w:t>
+        <w:t>{</w:t>
       </w:r>
     </w:p>
     <w:p>
@@ -3008,150 +2938,6 @@
           <w:highlight w:val="white"/>
         </w:rPr>
       </w:pPr>
-      <w:r>
-        <w:rPr>
-          <w:rFonts w:ascii="Consolas" w:hAnsi="Consolas" w:cs="Consolas"/>
-          <w:color w:val="000000"/>
-          <w:sz w:val="19"/>
-          <w:szCs w:val="19"/>
-          <w:highlight w:val="white"/>
-        </w:rPr>
-        <w:t xml:space="preserve">    </w:t>
-      </w:r>
-      <w:proofErr w:type="gramStart"/>
-      <w:r>
-        <w:rPr>
-          <w:rFonts w:ascii="Consolas" w:hAnsi="Consolas" w:cs="Consolas"/>
-          <w:color w:val="0000FF"/>
-          <w:sz w:val="19"/>
-          <w:szCs w:val="19"/>
-          <w:highlight w:val="white"/>
-        </w:rPr>
-        <w:t>new</w:t>
-      </w:r>
-      <w:proofErr w:type="gramEnd"/>
-      <w:r>
-        <w:rPr>
-          <w:rFonts w:ascii="Consolas" w:hAnsi="Consolas" w:cs="Consolas"/>
-          <w:color w:val="000000"/>
-          <w:sz w:val="19"/>
-          <w:szCs w:val="19"/>
-          <w:highlight w:val="white"/>
-        </w:rPr>
-        <w:t xml:space="preserve"> </w:t>
-      </w:r>
-      <w:proofErr w:type="spellStart"/>
-      <w:r>
-        <w:rPr>
-          <w:rFonts w:ascii="Consolas" w:hAnsi="Consolas" w:cs="Consolas"/>
-          <w:color w:val="000000"/>
-          <w:sz w:val="19"/>
-          <w:szCs w:val="19"/>
-          <w:highlight w:val="white"/>
-        </w:rPr>
-        <w:t>System.Collections.Generic.</w:t>
-      </w:r>
-      <w:r>
-        <w:rPr>
-          <w:rFonts w:ascii="Consolas" w:hAnsi="Consolas" w:cs="Consolas"/>
-          <w:color w:val="2B91AF"/>
-          <w:sz w:val="19"/>
-          <w:szCs w:val="19"/>
-          <w:highlight w:val="white"/>
-        </w:rPr>
-        <w:t>KeyValuePair</w:t>
-      </w:r>
-      <w:proofErr w:type="spellEnd"/>
-      <w:r>
-        <w:rPr>
-          <w:rFonts w:ascii="Consolas" w:hAnsi="Consolas" w:cs="Consolas"/>
-          <w:color w:val="000000"/>
-          <w:sz w:val="19"/>
-          <w:szCs w:val="19"/>
-          <w:highlight w:val="white"/>
-        </w:rPr>
-        <w:t>&lt;</w:t>
-      </w:r>
-      <w:r>
-        <w:rPr>
-          <w:rFonts w:ascii="Consolas" w:hAnsi="Consolas" w:cs="Consolas"/>
-          <w:color w:val="0000FF"/>
-          <w:sz w:val="19"/>
-          <w:szCs w:val="19"/>
-          <w:highlight w:val="white"/>
-        </w:rPr>
-        <w:t>string</w:t>
-      </w:r>
-      <w:r>
-        <w:rPr>
-          <w:rFonts w:ascii="Consolas" w:hAnsi="Consolas" w:cs="Consolas"/>
-          <w:color w:val="000000"/>
-          <w:sz w:val="19"/>
-          <w:szCs w:val="19"/>
-          <w:highlight w:val="white"/>
-        </w:rPr>
-        <w:t xml:space="preserve">, </w:t>
-      </w:r>
-      <w:r>
-        <w:rPr>
-          <w:rFonts w:ascii="Consolas" w:hAnsi="Consolas" w:cs="Consolas"/>
-          <w:color w:val="0000FF"/>
-          <w:sz w:val="19"/>
-          <w:szCs w:val="19"/>
-          <w:highlight w:val="white"/>
-        </w:rPr>
-        <w:t>string</w:t>
-      </w:r>
-      <w:r>
-        <w:rPr>
-          <w:rFonts w:ascii="Consolas" w:hAnsi="Consolas" w:cs="Consolas"/>
-          <w:color w:val="000000"/>
-          <w:sz w:val="19"/>
-          <w:szCs w:val="19"/>
-          <w:highlight w:val="white"/>
-        </w:rPr>
-        <w:t>&gt;(</w:t>
-      </w:r>
-      <w:r>
-        <w:rPr>
-          <w:rFonts w:ascii="Consolas" w:hAnsi="Consolas" w:cs="Consolas"/>
-          <w:color w:val="A31515"/>
-          <w:sz w:val="19"/>
-          <w:szCs w:val="19"/>
-          <w:highlight w:val="white"/>
-        </w:rPr>
-        <w:t>"Output Workspace"</w:t>
-      </w:r>
-      <w:r>
-        <w:rPr>
-          <w:rFonts w:ascii="Consolas" w:hAnsi="Consolas" w:cs="Consolas"/>
-          <w:color w:val="000000"/>
-          <w:sz w:val="19"/>
-          <w:szCs w:val="19"/>
-          <w:highlight w:val="white"/>
-        </w:rPr>
-        <w:t xml:space="preserve">, </w:t>
-      </w:r>
-      <w:r>
-        <w:rPr>
-          <w:rFonts w:ascii="Consolas" w:hAnsi="Consolas" w:cs="Consolas"/>
-          <w:color w:val="A31515"/>
-          <w:sz w:val="19"/>
-          <w:szCs w:val="19"/>
-          <w:highlight w:val="white"/>
-        </w:rPr>
-        <w:t>@"c:\temp"</w:t>
-      </w:r>
-      <w:r>
-        <w:rPr>
-          <w:rFonts w:ascii="Consolas" w:hAnsi="Consolas" w:cs="Consolas"/>
-          <w:color w:val="000000"/>
-          <w:sz w:val="19"/>
-          <w:szCs w:val="19"/>
-          <w:highlight w:val="white"/>
-        </w:rPr>
-        <w:t>),</w:t>
-      </w:r>
     </w:p>
     <w:p>
       <w:pPr>
@@ -3177,6 +2963,7 @@
         </w:rPr>
         <w:t xml:space="preserve">    </w:t>
       </w:r>
+      <w:proofErr w:type="spellStart"/>
       <w:proofErr w:type="gramStart"/>
       <w:r>
         <w:rPr>
@@ -3186,9 +2973,136 @@
           <w:szCs w:val="19"/>
           <w:highlight w:val="white"/>
         </w:rPr>
+        <w:t>var</w:t>
+      </w:r>
+      <w:proofErr w:type="spellEnd"/>
+      <w:proofErr w:type="gramEnd"/>
+      <w:r>
+        <w:rPr>
+          <w:rFonts w:ascii="Consolas" w:hAnsi="Consolas" w:cs="Consolas"/>
+          <w:color w:val="000000"/>
+          <w:sz w:val="19"/>
+          <w:szCs w:val="19"/>
+          <w:highlight w:val="white"/>
+        </w:rPr>
+        <w:t xml:space="preserve"> </w:t>
+      </w:r>
+      <w:proofErr w:type="spellStart"/>
+      <w:r>
+        <w:rPr>
+          <w:rFonts w:ascii="Consolas" w:hAnsi="Consolas" w:cs="Consolas"/>
+          <w:color w:val="000000"/>
+          <w:sz w:val="19"/>
+          <w:szCs w:val="19"/>
+          <w:highlight w:val="white"/>
+        </w:rPr>
+        <w:t>gp_result</w:t>
+      </w:r>
+      <w:proofErr w:type="spellEnd"/>
+      <w:r>
+        <w:rPr>
+          <w:rFonts w:ascii="Consolas" w:hAnsi="Consolas" w:cs="Consolas"/>
+          <w:color w:val="000000"/>
+          <w:sz w:val="19"/>
+          <w:szCs w:val="19"/>
+          <w:highlight w:val="white"/>
+        </w:rPr>
+        <w:t xml:space="preserve"> = </w:t>
+      </w:r>
+      <w:r>
+        <w:rPr>
+          <w:rFonts w:ascii="Consolas" w:hAnsi="Consolas" w:cs="Consolas"/>
+          <w:color w:val="0000FF"/>
+          <w:sz w:val="19"/>
+          <w:szCs w:val="19"/>
+          <w:highlight w:val="white"/>
+        </w:rPr>
+        <w:t>await</w:t>
+      </w:r>
+      <w:r>
+        <w:rPr>
+          <w:rFonts w:ascii="Consolas" w:hAnsi="Consolas" w:cs="Consolas"/>
+          <w:color w:val="000000"/>
+          <w:sz w:val="19"/>
+          <w:szCs w:val="19"/>
+          <w:highlight w:val="white"/>
+        </w:rPr>
+        <w:t xml:space="preserve"> </w:t>
+      </w:r>
+      <w:proofErr w:type="spellStart"/>
+      <w:r>
+        <w:rPr>
+          <w:rFonts w:ascii="Consolas" w:hAnsi="Consolas" w:cs="Consolas"/>
+          <w:color w:val="000000"/>
+          <w:sz w:val="19"/>
+          <w:szCs w:val="19"/>
+          <w:highlight w:val="white"/>
+        </w:rPr>
+        <w:t>Geoprocessing.ExecuteTool</w:t>
+      </w:r>
+      <w:proofErr w:type="spellEnd"/>
+      <w:r>
+        <w:rPr>
+          <w:rFonts w:ascii="Consolas" w:hAnsi="Consolas" w:cs="Consolas"/>
+          <w:color w:val="000000"/>
+          <w:sz w:val="19"/>
+          <w:szCs w:val="19"/>
+          <w:highlight w:val="white"/>
+        </w:rPr>
+        <w:t>(</w:t>
+      </w:r>
+      <w:r>
+        <w:rPr>
+          <w:rFonts w:ascii="Consolas" w:hAnsi="Consolas" w:cs="Consolas"/>
+          <w:color w:val="A31515"/>
+          <w:sz w:val="19"/>
+          <w:szCs w:val="19"/>
+          <w:highlight w:val="white"/>
+        </w:rPr>
+        <w:t>"</w:t>
+      </w:r>
+      <w:proofErr w:type="spellStart"/>
+      <w:r>
+        <w:rPr>
+          <w:rFonts w:ascii="Consolas" w:hAnsi="Consolas" w:cs="Consolas"/>
+          <w:color w:val="A31515"/>
+          <w:sz w:val="19"/>
+          <w:szCs w:val="19"/>
+          <w:highlight w:val="white"/>
+        </w:rPr>
+        <w:t>management.GetCount</w:t>
+      </w:r>
+      <w:proofErr w:type="spellEnd"/>
+      <w:r>
+        <w:rPr>
+          <w:rFonts w:ascii="Consolas" w:hAnsi="Consolas" w:cs="Consolas"/>
+          <w:color w:val="A31515"/>
+          <w:sz w:val="19"/>
+          <w:szCs w:val="19"/>
+          <w:highlight w:val="white"/>
+        </w:rPr>
+        <w:t>"</w:t>
+      </w:r>
+      <w:r>
+        <w:rPr>
+          <w:rFonts w:ascii="Consolas" w:hAnsi="Consolas" w:cs="Consolas"/>
+          <w:color w:val="000000"/>
+          <w:sz w:val="19"/>
+          <w:szCs w:val="19"/>
+          <w:highlight w:val="white"/>
+        </w:rPr>
+        <w:t xml:space="preserve">, </w:t>
+      </w:r>
+      <w:r>
+        <w:rPr>
+          <w:rFonts w:ascii="Consolas" w:hAnsi="Consolas" w:cs="Consolas"/>
+          <w:color w:val="0000FF"/>
+          <w:sz w:val="19"/>
+          <w:szCs w:val="19"/>
+          <w:highlight w:val="white"/>
+        </w:rPr>
         <w:t>new</w:t>
       </w:r>
-      <w:proofErr w:type="gramEnd"/>
       <w:r>
         <w:rPr>
           <w:rFonts w:ascii="Consolas" w:hAnsi="Consolas" w:cs="Consolas"/>
@@ -3199,38 +3113,6 @@
         </w:rPr>
         <w:t xml:space="preserve"> </w:t>
       </w:r>
-      <w:proofErr w:type="spellStart"/>
-      <w:r>
-        <w:rPr>
-          <w:rFonts w:ascii="Consolas" w:hAnsi="Consolas" w:cs="Consolas"/>
-          <w:color w:val="000000"/>
-          <w:sz w:val="19"/>
-          <w:szCs w:val="19"/>
-          <w:highlight w:val="white"/>
-        </w:rPr>
-        <w:t>System.Collections.Generic.</w:t>
-      </w:r>
-      <w:r>
-        <w:rPr>
-          <w:rFonts w:ascii="Consolas" w:hAnsi="Consolas" w:cs="Consolas"/>
-          <w:color w:val="2B91AF"/>
-          <w:sz w:val="19"/>
-          <w:szCs w:val="19"/>
-          <w:highlight w:val="white"/>
-        </w:rPr>
-        <w:t>KeyValuePair</w:t>
-      </w:r>
-      <w:proofErr w:type="spellEnd"/>
-      <w:r>
-        <w:rPr>
-          <w:rFonts w:ascii="Consolas" w:hAnsi="Consolas" w:cs="Consolas"/>
-          <w:color w:val="000000"/>
-          <w:sz w:val="19"/>
-          <w:szCs w:val="19"/>
-          <w:highlight w:val="white"/>
-        </w:rPr>
-        <w:t>&lt;</w:t>
-      </w:r>
       <w:r>
         <w:rPr>
           <w:rFonts w:ascii="Consolas" w:hAnsi="Consolas" w:cs="Consolas"/>
@@ -3249,27 +3131,7 @@
           <w:szCs w:val="19"/>
           <w:highlight w:val="white"/>
         </w:rPr>
-        <w:t xml:space="preserve">, </w:t>
-      </w:r>
-      <w:r>
-        <w:rPr>
-          <w:rFonts w:ascii="Consolas" w:hAnsi="Consolas" w:cs="Consolas"/>
-          <w:color w:val="0000FF"/>
-          <w:sz w:val="19"/>
-          <w:szCs w:val="19"/>
-          <w:highlight w:val="white"/>
-        </w:rPr>
-        <w:t>string</w:t>
-      </w:r>
-      <w:r>
-        <w:rPr>
-          <w:rFonts w:ascii="Consolas" w:hAnsi="Consolas" w:cs="Consolas"/>
-          <w:color w:val="000000"/>
-          <w:sz w:val="19"/>
-          <w:szCs w:val="19"/>
-          <w:highlight w:val="white"/>
-        </w:rPr>
-        <w:t>&gt;(</w:t>
+        <w:t xml:space="preserve">[] {    </w:t>
       </w:r>
       <w:r>
         <w:rPr>
@@ -3279,133 +3141,17 @@
           <w:szCs w:val="19"/>
           <w:highlight w:val="white"/>
         </w:rPr>
-        <w:t>"Extent"</w:t>
-      </w:r>
-      <w:r>
-        <w:rPr>
-          <w:rFonts w:ascii="Consolas" w:hAnsi="Consolas" w:cs="Consolas"/>
-          <w:color w:val="000000"/>
-          <w:sz w:val="19"/>
-          <w:szCs w:val="19"/>
-          <w:highlight w:val="white"/>
-        </w:rPr>
-        <w:t xml:space="preserve">, </w:t>
-      </w:r>
-      <w:r>
-        <w:rPr>
-          <w:rFonts w:ascii="Consolas" w:hAnsi="Consolas" w:cs="Consolas"/>
-          <w:color w:val="A31515"/>
-          <w:sz w:val="19"/>
-          <w:szCs w:val="19"/>
-          <w:highlight w:val="white"/>
-        </w:rPr>
-        <w:t>"0 0 12 14"</w:t>
-      </w:r>
-      <w:r>
-        <w:rPr>
-          <w:rFonts w:ascii="Consolas" w:hAnsi="Consolas" w:cs="Consolas"/>
-          <w:color w:val="000000"/>
-          <w:sz w:val="19"/>
-          <w:szCs w:val="19"/>
-          <w:highlight w:val="white"/>
-        </w:rPr>
-        <w:t>)</w:t>
-      </w:r>
-    </w:p>
-    <w:p>
-      <w:pPr>
-        <w:rPr>
-          <w:rFonts w:ascii="Consolas" w:hAnsi="Consolas" w:cs="Consolas"/>
-          <w:color w:val="000000"/>
-          <w:sz w:val="19"/>
-          <w:szCs w:val="19"/>
-        </w:rPr>
-      </w:pPr>
-      <w:r>
-        <w:rPr>
-          <w:rFonts w:ascii="Consolas" w:hAnsi="Consolas" w:cs="Consolas"/>
-          <w:color w:val="000000"/>
-          <w:sz w:val="19"/>
-          <w:szCs w:val="19"/>
-          <w:highlight w:val="white"/>
-        </w:rPr>
-        <w:t>};</w:t>
-      </w:r>
-    </w:p>
-    <w:p/>
-    <w:p/>
-    <w:p>
-      <w:r>
-        <w:t xml:space="preserve">Note: </w:t>
-      </w:r>
-      <w:r>
-        <w:rPr>
-          <w:color w:val="FF0000"/>
-        </w:rPr>
-        <w:t xml:space="preserve">Example </w:t>
-      </w:r>
-      <w:proofErr w:type="spellStart"/>
-      <w:r>
-        <w:rPr>
-          <w:color w:val="FF0000"/>
-        </w:rPr>
-        <w:t>nn</w:t>
-      </w:r>
-      <w:proofErr w:type="spellEnd"/>
-      <w:r>
-        <w:rPr>
-          <w:color w:val="FF0000"/>
-        </w:rPr>
-        <w:t xml:space="preserve"> </w:t>
-      </w:r>
-      <w:r>
-        <w:t>shows the usage of the last three optional parameters.</w:t>
-      </w:r>
-    </w:p>
-    <w:p/>
-    <w:p>
-      <w:pPr>
-        <w:pStyle w:val="Heading2"/>
-      </w:pPr>
-      <w:r>
-        <w:t>FAQ</w:t>
-      </w:r>
-    </w:p>
-    <w:p/>
-    <w:p>
-      <w:pPr>
-        <w:pStyle w:val="ListParagraph"/>
-        <w:numPr>
-          <w:ilvl w:val="0"/>
-          <w:numId w:val="6"/>
-        </w:numPr>
-      </w:pPr>
-      <w:r>
-        <w:t>What are the permission types for parameter types? For example, how do I know which type I need to pass as buffer distance?</w:t>
-      </w:r>
-    </w:p>
-    <w:p>
-      <w:pPr>
-        <w:pStyle w:val="ListParagraph"/>
-        <w:numPr>
-          <w:ilvl w:val="0"/>
-          <w:numId w:val="6"/>
-        </w:numPr>
-      </w:pPr>
-    </w:p>
-    <w:p/>
-    <w:p/>
-    <w:p>
-      <w:bookmarkStart w:id="8" w:name="_Toc417241145"/>
-      <w:r>
-        <w:rPr>
-          <w:rStyle w:val="Heading3Char"/>
-        </w:rPr>
-        <w:t>Example 1</w:t>
-      </w:r>
-      <w:bookmarkEnd w:id="8"/>
-      <w:r>
-        <w:t>: Simplest tool execution</w:t>
+        <w:t xml:space="preserve">@"C:\data\Hydrants.shp"} </w:t>
+      </w:r>
+      <w:r>
+        <w:rPr>
+          <w:rFonts w:ascii="Consolas" w:hAnsi="Consolas" w:cs="Consolas"/>
+          <w:color w:val="000000"/>
+          <w:sz w:val="19"/>
+          <w:szCs w:val="19"/>
+          <w:highlight w:val="white"/>
+        </w:rPr>
+        <w:t>);</w:t>
       </w:r>
     </w:p>
     <w:p>
@@ -3422,6 +3168,17 @@
           <w:highlight w:val="white"/>
         </w:rPr>
       </w:pPr>
+      <w:r>
+        <w:rPr>
+          <w:rFonts w:ascii="Consolas" w:hAnsi="Consolas" w:cs="Consolas"/>
+          <w:color w:val="000000"/>
+          <w:sz w:val="19"/>
+          <w:szCs w:val="19"/>
+          <w:highlight w:val="white"/>
+        </w:rPr>
+        <w:t xml:space="preserve">    </w:t>
+      </w:r>
+      <w:proofErr w:type="spellStart"/>
       <w:proofErr w:type="gramStart"/>
       <w:r>
         <w:rPr>
@@ -3431,8 +3188,9 @@
           <w:szCs w:val="19"/>
           <w:highlight w:val="white"/>
         </w:rPr>
-        <w:t>private</w:t>
-      </w:r>
+        <w:t>int</w:t>
+      </w:r>
+      <w:proofErr w:type="spellEnd"/>
       <w:proofErr w:type="gramEnd"/>
       <w:r>
         <w:rPr>
@@ -3442,93 +3200,7 @@
           <w:szCs w:val="19"/>
           <w:highlight w:val="white"/>
         </w:rPr>
-        <w:t xml:space="preserve"> </w:t>
-      </w:r>
-      <w:proofErr w:type="spellStart"/>
-      <w:r>
-        <w:rPr>
-          <w:rFonts w:ascii="Consolas" w:hAnsi="Consolas" w:cs="Consolas"/>
-          <w:color w:val="0000FF"/>
-          <w:sz w:val="19"/>
-          <w:szCs w:val="19"/>
-          <w:highlight w:val="white"/>
-        </w:rPr>
-        <w:t>async</w:t>
-      </w:r>
-      <w:proofErr w:type="spellEnd"/>
-      <w:r>
-        <w:rPr>
-          <w:rFonts w:ascii="Consolas" w:hAnsi="Consolas" w:cs="Consolas"/>
-          <w:color w:val="000000"/>
-          <w:sz w:val="19"/>
-          <w:szCs w:val="19"/>
-          <w:highlight w:val="white"/>
-        </w:rPr>
-        <w:t xml:space="preserve"> </w:t>
-      </w:r>
-      <w:r>
-        <w:rPr>
-          <w:rFonts w:ascii="Consolas" w:hAnsi="Consolas" w:cs="Consolas"/>
-          <w:color w:val="2B91AF"/>
-          <w:sz w:val="19"/>
-          <w:szCs w:val="19"/>
-          <w:highlight w:val="white"/>
-        </w:rPr>
-        <w:t>Task</w:t>
-      </w:r>
-      <w:r>
-        <w:rPr>
-          <w:rFonts w:ascii="Consolas" w:hAnsi="Consolas" w:cs="Consolas"/>
-          <w:color w:val="000000"/>
-          <w:sz w:val="19"/>
-          <w:szCs w:val="19"/>
-          <w:highlight w:val="white"/>
-        </w:rPr>
-        <w:t>&lt;</w:t>
-      </w:r>
-      <w:proofErr w:type="spellStart"/>
-      <w:r>
-        <w:rPr>
-          <w:rFonts w:ascii="Consolas" w:hAnsi="Consolas" w:cs="Consolas"/>
-          <w:color w:val="000000"/>
-          <w:sz w:val="19"/>
-          <w:szCs w:val="19"/>
-          <w:highlight w:val="white"/>
-        </w:rPr>
-        <w:t>IGPResult</w:t>
-      </w:r>
-      <w:proofErr w:type="spellEnd"/>
-      <w:r>
-        <w:rPr>
-          <w:rFonts w:ascii="Consolas" w:hAnsi="Consolas" w:cs="Consolas"/>
-          <w:color w:val="000000"/>
-          <w:sz w:val="19"/>
-          <w:szCs w:val="19"/>
-          <w:highlight w:val="white"/>
-        </w:rPr>
-        <w:t xml:space="preserve">&gt; </w:t>
-      </w:r>
-      <w:proofErr w:type="spellStart"/>
-      <w:r>
-        <w:rPr>
-          <w:rFonts w:ascii="Consolas" w:hAnsi="Consolas" w:cs="Consolas"/>
-          <w:color w:val="000000"/>
-          <w:sz w:val="19"/>
-          <w:szCs w:val="19"/>
-          <w:highlight w:val="white"/>
-        </w:rPr>
-        <w:t>ExecuteGetCount</w:t>
-      </w:r>
-      <w:proofErr w:type="spellEnd"/>
-      <w:r>
-        <w:rPr>
-          <w:rFonts w:ascii="Consolas" w:hAnsi="Consolas" w:cs="Consolas"/>
-          <w:color w:val="000000"/>
-          <w:sz w:val="19"/>
-          <w:szCs w:val="19"/>
-          <w:highlight w:val="white"/>
-        </w:rPr>
-        <w:t>()</w:t>
+        <w:t xml:space="preserve"> count = 0</w:t>
       </w:r>
     </w:p>
     <w:p>
@@ -3553,7 +3225,51 @@
           <w:szCs w:val="19"/>
           <w:highlight w:val="white"/>
         </w:rPr>
-        <w:t>{</w:t>
+        <w:t xml:space="preserve">    </w:t>
+      </w:r>
+      <w:proofErr w:type="gramStart"/>
+      <w:r>
+        <w:rPr>
+          <w:rFonts w:ascii="Consolas" w:hAnsi="Consolas" w:cs="Consolas"/>
+          <w:color w:val="0000FF"/>
+          <w:sz w:val="19"/>
+          <w:szCs w:val="19"/>
+          <w:highlight w:val="white"/>
+        </w:rPr>
+        <w:t>if</w:t>
+      </w:r>
+      <w:proofErr w:type="gramEnd"/>
+      <w:r>
+        <w:rPr>
+          <w:rFonts w:ascii="Consolas" w:hAnsi="Consolas" w:cs="Consolas"/>
+          <w:color w:val="000000"/>
+          <w:sz w:val="19"/>
+          <w:szCs w:val="19"/>
+          <w:highlight w:val="white"/>
+        </w:rPr>
+        <w:t xml:space="preserve"> (!</w:t>
+      </w:r>
+      <w:proofErr w:type="spellStart"/>
+      <w:r>
+        <w:rPr>
+          <w:rFonts w:ascii="Consolas" w:hAnsi="Consolas" w:cs="Consolas"/>
+          <w:color w:val="000000"/>
+          <w:sz w:val="19"/>
+          <w:szCs w:val="19"/>
+          <w:highlight w:val="white"/>
+        </w:rPr>
+        <w:t>gp_result.IsFailed</w:t>
+      </w:r>
+      <w:proofErr w:type="spellEnd"/>
+      <w:r>
+        <w:rPr>
+          <w:rFonts w:ascii="Consolas" w:hAnsi="Consolas" w:cs="Consolas"/>
+          <w:color w:val="000000"/>
+          <w:sz w:val="19"/>
+          <w:szCs w:val="19"/>
+          <w:highlight w:val="white"/>
+        </w:rPr>
+        <w:t>)</w:t>
       </w:r>
     </w:p>
     <w:p>
@@ -3578,102 +3294,7 @@
           <w:szCs w:val="19"/>
           <w:highlight w:val="white"/>
         </w:rPr>
-        <w:lastRenderedPageBreak/>
-        <w:t xml:space="preserve">    </w:t>
-      </w:r>
-      <w:proofErr w:type="gramStart"/>
-      <w:r>
-        <w:rPr>
-          <w:rFonts w:ascii="Consolas" w:hAnsi="Consolas" w:cs="Consolas"/>
-          <w:color w:val="0000FF"/>
-          <w:sz w:val="19"/>
-          <w:szCs w:val="19"/>
-          <w:highlight w:val="white"/>
-        </w:rPr>
-        <w:t>string</w:t>
-      </w:r>
-      <w:r>
-        <w:rPr>
-          <w:rFonts w:ascii="Consolas" w:hAnsi="Consolas" w:cs="Consolas"/>
-          <w:color w:val="000000"/>
-          <w:sz w:val="19"/>
-          <w:szCs w:val="19"/>
-          <w:highlight w:val="white"/>
-        </w:rPr>
-        <w:t>[</w:t>
-      </w:r>
-      <w:proofErr w:type="gramEnd"/>
-      <w:r>
-        <w:rPr>
-          <w:rFonts w:ascii="Consolas" w:hAnsi="Consolas" w:cs="Consolas"/>
-          <w:color w:val="000000"/>
-          <w:sz w:val="19"/>
-          <w:szCs w:val="19"/>
-          <w:highlight w:val="white"/>
-        </w:rPr>
-        <w:t xml:space="preserve">] </w:t>
-      </w:r>
-      <w:proofErr w:type="spellStart"/>
-      <w:r>
-        <w:rPr>
-          <w:rFonts w:ascii="Consolas" w:hAnsi="Consolas" w:cs="Consolas"/>
-          <w:color w:val="000000"/>
-          <w:sz w:val="19"/>
-          <w:szCs w:val="19"/>
-          <w:highlight w:val="white"/>
-        </w:rPr>
-        <w:t>args</w:t>
-      </w:r>
-      <w:proofErr w:type="spellEnd"/>
-      <w:r>
-        <w:rPr>
-          <w:rFonts w:ascii="Consolas" w:hAnsi="Consolas" w:cs="Consolas"/>
-          <w:color w:val="000000"/>
-          <w:sz w:val="19"/>
-          <w:szCs w:val="19"/>
-          <w:highlight w:val="white"/>
-        </w:rPr>
-        <w:t xml:space="preserve"> = </w:t>
-      </w:r>
-      <w:r>
-        <w:rPr>
-          <w:rFonts w:ascii="Consolas" w:hAnsi="Consolas" w:cs="Consolas"/>
-          <w:color w:val="0000FF"/>
-          <w:sz w:val="19"/>
-          <w:szCs w:val="19"/>
-          <w:highlight w:val="white"/>
-        </w:rPr>
-        <w:t>new</w:t>
-      </w:r>
-      <w:r>
-        <w:rPr>
-          <w:rFonts w:ascii="Consolas" w:hAnsi="Consolas" w:cs="Consolas"/>
-          <w:color w:val="000000"/>
-          <w:sz w:val="19"/>
-          <w:szCs w:val="19"/>
-          <w:highlight w:val="white"/>
-        </w:rPr>
-        <w:t xml:space="preserve"> </w:t>
-      </w:r>
-      <w:r>
-        <w:rPr>
-          <w:rFonts w:ascii="Consolas" w:hAnsi="Consolas" w:cs="Consolas"/>
-          <w:color w:val="0000FF"/>
-          <w:sz w:val="19"/>
-          <w:szCs w:val="19"/>
-          <w:highlight w:val="white"/>
-        </w:rPr>
-        <w:t>string</w:t>
-      </w:r>
-      <w:r>
-        <w:rPr>
-          <w:rFonts w:ascii="Consolas" w:hAnsi="Consolas" w:cs="Consolas"/>
-          <w:color w:val="000000"/>
-          <w:sz w:val="19"/>
-          <w:szCs w:val="19"/>
-          <w:highlight w:val="white"/>
-        </w:rPr>
-        <w:t>[] {</w:t>
+        <w:t xml:space="preserve">    {</w:t>
       </w:r>
     </w:p>
     <w:p>
@@ -3698,17 +3319,81 @@
           <w:szCs w:val="19"/>
           <w:highlight w:val="white"/>
         </w:rPr>
-        <w:t xml:space="preserve">        </w:t>
-      </w:r>
-      <w:r>
-        <w:rPr>
-          <w:rFonts w:ascii="Consolas" w:hAnsi="Consolas" w:cs="Consolas"/>
-          <w:color w:val="A31515"/>
-          <w:sz w:val="19"/>
-          <w:szCs w:val="19"/>
-          <w:highlight w:val="white"/>
-        </w:rPr>
-        <w:t>@"C:\data\Hydrants.shp"</w:t>
+        <w:t xml:space="preserve">       </w:t>
+      </w:r>
+      <w:r>
+        <w:rPr>
+          <w:rFonts w:ascii="Consolas" w:hAnsi="Consolas" w:cs="Consolas"/>
+          <w:color w:val="000000"/>
+          <w:sz w:val="19"/>
+          <w:szCs w:val="19"/>
+          <w:highlight w:val="white"/>
+        </w:rPr>
+        <w:t xml:space="preserve"> </w:t>
+      </w:r>
+      <w:proofErr w:type="gramStart"/>
+      <w:r>
+        <w:rPr>
+          <w:rFonts w:ascii="Consolas" w:hAnsi="Consolas" w:cs="Consolas"/>
+          <w:color w:val="000000"/>
+          <w:sz w:val="19"/>
+          <w:szCs w:val="19"/>
+          <w:highlight w:val="white"/>
+        </w:rPr>
+        <w:t>count</w:t>
+      </w:r>
+      <w:proofErr w:type="gramEnd"/>
+      <w:r>
+        <w:rPr>
+          <w:rFonts w:ascii="Consolas" w:hAnsi="Consolas" w:cs="Consolas"/>
+          <w:color w:val="000000"/>
+          <w:sz w:val="19"/>
+          <w:szCs w:val="19"/>
+          <w:highlight w:val="white"/>
+        </w:rPr>
+        <w:t xml:space="preserve"> = </w:t>
+      </w:r>
+      <w:r>
+        <w:rPr>
+          <w:rFonts w:ascii="Consolas" w:hAnsi="Consolas" w:cs="Consolas"/>
+          <w:color w:val="2B91AF"/>
+          <w:sz w:val="19"/>
+          <w:szCs w:val="19"/>
+          <w:highlight w:val="white"/>
+        </w:rPr>
+        <w:t>Convert</w:t>
+      </w:r>
+      <w:r>
+        <w:rPr>
+          <w:rFonts w:ascii="Consolas" w:hAnsi="Consolas" w:cs="Consolas"/>
+          <w:color w:val="000000"/>
+          <w:sz w:val="19"/>
+          <w:szCs w:val="19"/>
+          <w:highlight w:val="white"/>
+        </w:rPr>
+        <w:t>.ToInt32(</w:t>
+      </w:r>
+      <w:proofErr w:type="spellStart"/>
+      <w:r>
+        <w:rPr>
+          <w:rFonts w:ascii="Consolas" w:hAnsi="Consolas" w:cs="Consolas"/>
+          <w:color w:val="000000"/>
+          <w:sz w:val="19"/>
+          <w:szCs w:val="19"/>
+          <w:highlight w:val="white"/>
+        </w:rPr>
+        <w:t>gp_result.Values</w:t>
+      </w:r>
+      <w:proofErr w:type="spellEnd"/>
+      <w:r>
+        <w:rPr>
+          <w:rFonts w:ascii="Consolas" w:hAnsi="Consolas" w:cs="Consolas"/>
+          <w:color w:val="000000"/>
+          <w:sz w:val="19"/>
+          <w:szCs w:val="19"/>
+          <w:highlight w:val="white"/>
+        </w:rPr>
+        <w:t>[0]);</w:t>
       </w:r>
     </w:p>
     <w:p>
@@ -3733,7 +3418,91 @@
           <w:szCs w:val="19"/>
           <w:highlight w:val="white"/>
         </w:rPr>
-        <w:t xml:space="preserve">    };</w:t>
+        <w:t xml:space="preserve">        </w:t>
+      </w:r>
+      <w:proofErr w:type="spellStart"/>
+      <w:proofErr w:type="gramStart"/>
+      <w:r>
+        <w:rPr>
+          <w:rFonts w:ascii="Consolas" w:hAnsi="Consolas" w:cs="Consolas"/>
+          <w:color w:val="000000"/>
+          <w:sz w:val="19"/>
+          <w:szCs w:val="19"/>
+          <w:highlight w:val="white"/>
+        </w:rPr>
+        <w:t>System.Windows.Forms.</w:t>
+      </w:r>
+      <w:r>
+        <w:rPr>
+          <w:rFonts w:ascii="Consolas" w:hAnsi="Consolas" w:cs="Consolas"/>
+          <w:color w:val="2B91AF"/>
+          <w:sz w:val="19"/>
+          <w:szCs w:val="19"/>
+          <w:highlight w:val="white"/>
+        </w:rPr>
+        <w:t>MessageBox</w:t>
+      </w:r>
+      <w:r>
+        <w:rPr>
+          <w:rFonts w:ascii="Consolas" w:hAnsi="Consolas" w:cs="Consolas"/>
+          <w:color w:val="000000"/>
+          <w:sz w:val="19"/>
+          <w:szCs w:val="19"/>
+          <w:highlight w:val="white"/>
+        </w:rPr>
+        <w:t>.Show</w:t>
+      </w:r>
+      <w:proofErr w:type="spellEnd"/>
+      <w:r>
+        <w:rPr>
+          <w:rFonts w:ascii="Consolas" w:hAnsi="Consolas" w:cs="Consolas"/>
+          <w:color w:val="000000"/>
+          <w:sz w:val="19"/>
+          <w:szCs w:val="19"/>
+          <w:highlight w:val="white"/>
+        </w:rPr>
+        <w:t>(</w:t>
+      </w:r>
+      <w:proofErr w:type="gramEnd"/>
+      <w:r>
+        <w:rPr>
+          <w:rFonts w:ascii="Consolas" w:hAnsi="Consolas" w:cs="Consolas"/>
+          <w:color w:val="A31515"/>
+          <w:sz w:val="19"/>
+          <w:szCs w:val="19"/>
+          <w:highlight w:val="white"/>
+        </w:rPr>
+        <w:t>"Result : "</w:t>
+      </w:r>
+      <w:r>
+        <w:rPr>
+          <w:rFonts w:ascii="Consolas" w:hAnsi="Consolas" w:cs="Consolas"/>
+          <w:color w:val="000000"/>
+          <w:sz w:val="19"/>
+          <w:szCs w:val="19"/>
+          <w:highlight w:val="white"/>
+        </w:rPr>
+        <w:t xml:space="preserve"> + </w:t>
+      </w:r>
+      <w:r>
+        <w:rPr>
+          <w:rFonts w:ascii="Consolas" w:hAnsi="Consolas" w:cs="Consolas"/>
+          <w:color w:val="000000"/>
+          <w:sz w:val="19"/>
+          <w:szCs w:val="19"/>
+          <w:highlight w:val="white"/>
+        </w:rPr>
+        <w:t>count</w:t>
+      </w:r>
+      <w:r>
+        <w:rPr>
+          <w:rFonts w:ascii="Consolas" w:hAnsi="Consolas" w:cs="Consolas"/>
+          <w:color w:val="000000"/>
+          <w:sz w:val="19"/>
+          <w:szCs w:val="19"/>
+          <w:highlight w:val="white"/>
+        </w:rPr>
+        <w:t>);</w:t>
       </w:r>
     </w:p>
     <w:p>
@@ -3750,6 +3519,16 @@
           <w:highlight w:val="white"/>
         </w:rPr>
       </w:pPr>
+      <w:r>
+        <w:rPr>
+          <w:rFonts w:ascii="Consolas" w:hAnsi="Consolas" w:cs="Consolas"/>
+          <w:color w:val="000000"/>
+          <w:sz w:val="19"/>
+          <w:szCs w:val="19"/>
+          <w:highlight w:val="white"/>
+        </w:rPr>
+        <w:t xml:space="preserve">    }</w:t>
+      </w:r>
     </w:p>
     <w:p>
       <w:pPr>
@@ -3779,15 +3558,26 @@
       <w:proofErr w:type="gramStart"/>
       <w:r>
         <w:rPr>
-          <w:rFonts w:ascii="Consolas" w:hAnsi="Consolas" w:cs="Consolas"/>
-          <w:color w:val="0000FF"/>
-          <w:sz w:val="19"/>
-          <w:szCs w:val="19"/>
-          <w:highlight w:val="white"/>
-        </w:rPr>
-        <w:t>var</w:t>
-      </w:r>
-      <w:proofErr w:type="spellEnd"/>
+          <w:rFonts w:ascii="Envy Code R VS" w:hAnsi="Envy Code R VS" w:cs="Envy Code R VS"/>
+          <w:color w:val="000000"/>
+          <w:sz w:val="19"/>
+          <w:szCs w:val="19"/>
+          <w:highlight w:val="white"/>
+        </w:rPr>
+        <w:t>ShowMessageBox</w:t>
+      </w:r>
+      <w:proofErr w:type="spellEnd"/>
+      <w:r>
+        <w:rPr>
+          <w:rFonts w:ascii="Envy Code R VS" w:hAnsi="Envy Code R VS" w:cs="Envy Code R VS"/>
+          <w:color w:val="000000"/>
+          <w:sz w:val="19"/>
+          <w:szCs w:val="19"/>
+          <w:highlight w:val="white"/>
+        </w:rPr>
+        <w:t>(</w:t>
+      </w:r>
+      <w:proofErr w:type="spellStart"/>
       <w:proofErr w:type="gramEnd"/>
       <w:r>
         <w:rPr>
@@ -3797,135 +3587,106 @@
           <w:szCs w:val="19"/>
           <w:highlight w:val="white"/>
         </w:rPr>
+        <w:t>gp_result.Messages</w:t>
+      </w:r>
+      <w:proofErr w:type="spellEnd"/>
+      <w:r>
+        <w:rPr>
+          <w:rFonts w:ascii="Consolas" w:hAnsi="Consolas" w:cs="Consolas"/>
+          <w:color w:val="000000"/>
+          <w:sz w:val="19"/>
+          <w:szCs w:val="19"/>
+          <w:highlight w:val="white"/>
+        </w:rPr>
+        <w:t xml:space="preserve">, “GP Messages”, </w:t>
+      </w:r>
+      <w:proofErr w:type="spellStart"/>
+      <w:r>
+        <w:rPr>
+          <w:rFonts w:ascii="Consolas" w:hAnsi="Consolas" w:cs="Consolas"/>
+          <w:color w:val="000000"/>
+          <w:sz w:val="19"/>
+          <w:szCs w:val="19"/>
+          <w:highlight w:val="white"/>
+        </w:rPr>
+        <w:t>gp_result.IsFailed</w:t>
+      </w:r>
+      <w:proofErr w:type="spellEnd"/>
+      <w:r>
+        <w:rPr>
+          <w:rFonts w:ascii="Envy Code R VS" w:hAnsi="Envy Code R VS" w:cs="Envy Code R VS"/>
+          <w:color w:val="2B91AF"/>
+          <w:sz w:val="19"/>
+          <w:szCs w:val="19"/>
+          <w:highlight w:val="white"/>
+        </w:rPr>
+        <w:t xml:space="preserve">  ? </w:t>
+      </w:r>
+      <w:proofErr w:type="spellStart"/>
+      <w:proofErr w:type="gramStart"/>
+      <w:r>
+        <w:rPr>
+          <w:rFonts w:ascii="Envy Code R VS" w:hAnsi="Envy Code R VS" w:cs="Envy Code R VS"/>
+          <w:color w:val="2B91AF"/>
+          <w:sz w:val="19"/>
+          <w:szCs w:val="19"/>
+          <w:highlight w:val="white"/>
+        </w:rPr>
+        <w:t>GPMessageBoxStyle.</w:t>
+      </w:r>
+      <w:r>
+        <w:rPr>
+          <w:rFonts w:ascii="Envy Code R VS" w:hAnsi="Envy Code R VS" w:cs="Envy Code R VS"/>
+          <w:color w:val="000000"/>
+          <w:sz w:val="19"/>
+          <w:szCs w:val="19"/>
+          <w:highlight w:val="white"/>
+        </w:rPr>
+        <w:t>Error</w:t>
+      </w:r>
+      <w:proofErr w:type="spellEnd"/>
+      <w:r>
+        <w:rPr>
+          <w:rFonts w:ascii="Consolas" w:hAnsi="Consolas" w:cs="Consolas"/>
+          <w:color w:val="000000"/>
+          <w:sz w:val="19"/>
+          <w:szCs w:val="19"/>
+          <w:highlight w:val="white"/>
+        </w:rPr>
+        <w:t xml:space="preserve"> :</w:t>
+      </w:r>
+      <w:proofErr w:type="gramEnd"/>
+      <w:r>
+        <w:rPr>
+          <w:rFonts w:ascii="Consolas" w:hAnsi="Consolas" w:cs="Consolas"/>
+          <w:color w:val="000000"/>
+          <w:sz w:val="19"/>
+          <w:szCs w:val="19"/>
+          <w:highlight w:val="white"/>
+        </w:rPr>
         <w:t xml:space="preserve"> </w:t>
       </w:r>
       <w:proofErr w:type="spellStart"/>
       <w:r>
         <w:rPr>
-          <w:rFonts w:ascii="Consolas" w:hAnsi="Consolas" w:cs="Consolas"/>
-          <w:color w:val="000000"/>
-          <w:sz w:val="19"/>
-          <w:szCs w:val="19"/>
-          <w:highlight w:val="white"/>
-        </w:rPr>
-        <w:t>gp_result</w:t>
-      </w:r>
-      <w:proofErr w:type="spellEnd"/>
-      <w:r>
-        <w:rPr>
-          <w:rFonts w:ascii="Consolas" w:hAnsi="Consolas" w:cs="Consolas"/>
-          <w:color w:val="000000"/>
-          <w:sz w:val="19"/>
-          <w:szCs w:val="19"/>
-          <w:highlight w:val="white"/>
-        </w:rPr>
-        <w:t xml:space="preserve"> = </w:t>
-      </w:r>
-      <w:r>
-        <w:rPr>
-          <w:rFonts w:ascii="Consolas" w:hAnsi="Consolas" w:cs="Consolas"/>
-          <w:color w:val="0000FF"/>
-          <w:sz w:val="19"/>
-          <w:szCs w:val="19"/>
-          <w:highlight w:val="white"/>
-        </w:rPr>
-        <w:t>await</w:t>
-      </w:r>
-      <w:r>
-        <w:rPr>
-          <w:rFonts w:ascii="Consolas" w:hAnsi="Consolas" w:cs="Consolas"/>
-          <w:color w:val="000000"/>
-          <w:sz w:val="19"/>
-          <w:szCs w:val="19"/>
-          <w:highlight w:val="white"/>
-        </w:rPr>
-        <w:t xml:space="preserve"> </w:t>
-      </w:r>
-      <w:proofErr w:type="spellStart"/>
-      <w:r>
-        <w:rPr>
-          <w:rFonts w:ascii="Consolas" w:hAnsi="Consolas" w:cs="Consolas"/>
-          <w:color w:val="000000"/>
-          <w:sz w:val="19"/>
-          <w:szCs w:val="19"/>
-          <w:highlight w:val="white"/>
-        </w:rPr>
-        <w:t>Geoprocessing.ExecuteTool</w:t>
-      </w:r>
-      <w:proofErr w:type="spellEnd"/>
-      <w:r>
-        <w:rPr>
-          <w:rFonts w:ascii="Consolas" w:hAnsi="Consolas" w:cs="Consolas"/>
-          <w:color w:val="000000"/>
-          <w:sz w:val="19"/>
-          <w:szCs w:val="19"/>
-          <w:highlight w:val="white"/>
-        </w:rPr>
-        <w:t>(</w:t>
-      </w:r>
-      <w:r>
-        <w:rPr>
-          <w:rFonts w:ascii="Consolas" w:hAnsi="Consolas" w:cs="Consolas"/>
-          <w:color w:val="A31515"/>
-          <w:sz w:val="19"/>
-          <w:szCs w:val="19"/>
-          <w:highlight w:val="white"/>
-        </w:rPr>
-        <w:t>"</w:t>
-      </w:r>
-      <w:proofErr w:type="spellStart"/>
-      <w:r>
-        <w:rPr>
-          <w:rFonts w:ascii="Consolas" w:hAnsi="Consolas" w:cs="Consolas"/>
-          <w:color w:val="A31515"/>
-          <w:sz w:val="19"/>
-          <w:szCs w:val="19"/>
-          <w:highlight w:val="white"/>
-        </w:rPr>
-        <w:t>GetCount_management</w:t>
-      </w:r>
-      <w:proofErr w:type="spellEnd"/>
-      <w:r>
-        <w:rPr>
-          <w:rFonts w:ascii="Consolas" w:hAnsi="Consolas" w:cs="Consolas"/>
-          <w:color w:val="A31515"/>
-          <w:sz w:val="19"/>
-          <w:szCs w:val="19"/>
-          <w:highlight w:val="white"/>
-        </w:rPr>
-        <w:t>"</w:t>
-      </w:r>
-      <w:r>
-        <w:rPr>
-          <w:rFonts w:ascii="Consolas" w:hAnsi="Consolas" w:cs="Consolas"/>
-          <w:color w:val="000000"/>
-          <w:sz w:val="19"/>
-          <w:szCs w:val="19"/>
-          <w:highlight w:val="white"/>
-        </w:rPr>
-        <w:t xml:space="preserve">, </w:t>
-      </w:r>
-      <w:proofErr w:type="spellStart"/>
-      <w:r>
-        <w:rPr>
-          <w:rFonts w:ascii="Consolas" w:hAnsi="Consolas" w:cs="Consolas"/>
-          <w:color w:val="000000"/>
-          <w:sz w:val="19"/>
-          <w:szCs w:val="19"/>
-          <w:highlight w:val="white"/>
-        </w:rPr>
-        <w:t>args</w:t>
-      </w:r>
-      <w:proofErr w:type="spellEnd"/>
-      <w:r>
-        <w:rPr>
-          <w:rFonts w:ascii="Consolas" w:hAnsi="Consolas" w:cs="Consolas"/>
-          <w:color w:val="000000"/>
-          <w:sz w:val="19"/>
-          <w:szCs w:val="19"/>
-          <w:highlight w:val="white"/>
-        </w:rPr>
-        <w:t>);</w:t>
+          <w:rFonts w:ascii="Envy Code R VS" w:hAnsi="Envy Code R VS" w:cs="Envy Code R VS"/>
+          <w:color w:val="2B91AF"/>
+          <w:sz w:val="19"/>
+          <w:szCs w:val="19"/>
+          <w:highlight w:val="white"/>
+        </w:rPr>
+        <w:t>GPMessageBoxStyle.Default</w:t>
+      </w:r>
+      <w:proofErr w:type="spellEnd"/>
+      <w:r>
+        <w:rPr>
+          <w:rFonts w:ascii="Envy Code R VS" w:hAnsi="Envy Code R VS" w:cs="Envy Code R VS"/>
+          <w:color w:val="2B91AF"/>
+          <w:sz w:val="19"/>
+          <w:szCs w:val="19"/>
+          <w:highlight w:val="white"/>
+        </w:rPr>
+        <w:t>)</w:t>
       </w:r>
     </w:p>
     <w:p>
@@ -3942,21 +3703,6 @@
           <w:highlight w:val="white"/>
         </w:rPr>
       </w:pPr>
-    </w:p>
-    <w:p>
-      <w:pPr>
-        <w:autoSpaceDE w:val="0"/>
-        <w:autoSpaceDN w:val="0"/>
-        <w:adjustRightInd w:val="0"/>
-        <w:spacing w:after="0" w:line="240" w:lineRule="auto"/>
-        <w:rPr>
-          <w:rFonts w:ascii="Consolas" w:hAnsi="Consolas" w:cs="Consolas"/>
-          <w:color w:val="000000"/>
-          <w:sz w:val="19"/>
-          <w:szCs w:val="19"/>
-          <w:highlight w:val="white"/>
-        </w:rPr>
-      </w:pPr>
       <w:r>
         <w:rPr>
           <w:rFonts w:ascii="Consolas" w:hAnsi="Consolas" w:cs="Consolas"/>
@@ -3976,7 +3722,7 @@
           <w:szCs w:val="19"/>
           <w:highlight w:val="white"/>
         </w:rPr>
-        <w:t>if</w:t>
+        <w:t>return</w:t>
       </w:r>
       <w:proofErr w:type="gramEnd"/>
       <w:r>
@@ -3987,886 +3733,18 @@
           <w:szCs w:val="19"/>
           <w:highlight w:val="white"/>
         </w:rPr>
-        <w:t xml:space="preserve"> (!</w:t>
-      </w:r>
-      <w:proofErr w:type="spellStart"/>
-      <w:r>
-        <w:rPr>
-          <w:rFonts w:ascii="Consolas" w:hAnsi="Consolas" w:cs="Consolas"/>
-          <w:color w:val="000000"/>
-          <w:sz w:val="19"/>
-          <w:szCs w:val="19"/>
-          <w:highlight w:val="white"/>
-        </w:rPr>
-        <w:t>gp_result.IsFailed</w:t>
-      </w:r>
-      <w:proofErr w:type="spellEnd"/>
-      <w:r>
-        <w:rPr>
-          <w:rFonts w:ascii="Consolas" w:hAnsi="Consolas" w:cs="Consolas"/>
-          <w:color w:val="000000"/>
-          <w:sz w:val="19"/>
-          <w:szCs w:val="19"/>
-          <w:highlight w:val="white"/>
-        </w:rPr>
-        <w:t>)</w:t>
-      </w:r>
-    </w:p>
-    <w:p>
-      <w:pPr>
-        <w:autoSpaceDE w:val="0"/>
-        <w:autoSpaceDN w:val="0"/>
-        <w:adjustRightInd w:val="0"/>
-        <w:spacing w:after="0" w:line="240" w:lineRule="auto"/>
-        <w:rPr>
-          <w:rFonts w:ascii="Consolas" w:hAnsi="Consolas" w:cs="Consolas"/>
-          <w:color w:val="000000"/>
-          <w:sz w:val="19"/>
-          <w:szCs w:val="19"/>
-          <w:highlight w:val="white"/>
-        </w:rPr>
-      </w:pPr>
-      <w:r>
-        <w:rPr>
-          <w:rFonts w:ascii="Consolas" w:hAnsi="Consolas" w:cs="Consolas"/>
-          <w:color w:val="000000"/>
-          <w:sz w:val="19"/>
-          <w:szCs w:val="19"/>
-          <w:highlight w:val="white"/>
-        </w:rPr>
-        <w:t xml:space="preserve">    {</w:t>
-      </w:r>
-    </w:p>
-    <w:p>
-      <w:pPr>
-        <w:autoSpaceDE w:val="0"/>
-        <w:autoSpaceDN w:val="0"/>
-        <w:adjustRightInd w:val="0"/>
-        <w:spacing w:after="0" w:line="240" w:lineRule="auto"/>
-        <w:rPr>
-          <w:rFonts w:ascii="Consolas" w:hAnsi="Consolas" w:cs="Consolas"/>
-          <w:color w:val="000000"/>
-          <w:sz w:val="19"/>
-          <w:szCs w:val="19"/>
-          <w:highlight w:val="white"/>
-        </w:rPr>
-      </w:pPr>
-      <w:r>
-        <w:rPr>
-          <w:rFonts w:ascii="Consolas" w:hAnsi="Consolas" w:cs="Consolas"/>
-          <w:color w:val="000000"/>
-          <w:sz w:val="19"/>
-          <w:szCs w:val="19"/>
-          <w:highlight w:val="white"/>
-        </w:rPr>
-        <w:t xml:space="preserve">        </w:t>
-      </w:r>
-      <w:proofErr w:type="spellStart"/>
-      <w:proofErr w:type="gramStart"/>
-      <w:r>
-        <w:rPr>
-          <w:rFonts w:ascii="Consolas" w:hAnsi="Consolas" w:cs="Consolas"/>
-          <w:color w:val="0000FF"/>
-          <w:sz w:val="19"/>
-          <w:szCs w:val="19"/>
-          <w:highlight w:val="white"/>
-        </w:rPr>
-        <w:t>int</w:t>
-      </w:r>
-      <w:proofErr w:type="spellEnd"/>
-      <w:proofErr w:type="gramEnd"/>
-      <w:r>
-        <w:rPr>
-          <w:rFonts w:ascii="Consolas" w:hAnsi="Consolas" w:cs="Consolas"/>
-          <w:color w:val="000000"/>
-          <w:sz w:val="19"/>
-          <w:szCs w:val="19"/>
-          <w:highlight w:val="white"/>
-        </w:rPr>
-        <w:t xml:space="preserve"> count = </w:t>
-      </w:r>
-      <w:r>
-        <w:rPr>
-          <w:rFonts w:ascii="Consolas" w:hAnsi="Consolas" w:cs="Consolas"/>
-          <w:color w:val="2B91AF"/>
-          <w:sz w:val="19"/>
-          <w:szCs w:val="19"/>
-          <w:highlight w:val="white"/>
-        </w:rPr>
-        <w:t>Convert</w:t>
-      </w:r>
-      <w:r>
-        <w:rPr>
-          <w:rFonts w:ascii="Consolas" w:hAnsi="Consolas" w:cs="Consolas"/>
-          <w:color w:val="000000"/>
-          <w:sz w:val="19"/>
-          <w:szCs w:val="19"/>
-          <w:highlight w:val="white"/>
-        </w:rPr>
-        <w:t>.ToInt32(</w:t>
-      </w:r>
-      <w:proofErr w:type="spellStart"/>
-      <w:r>
-        <w:rPr>
-          <w:rFonts w:ascii="Consolas" w:hAnsi="Consolas" w:cs="Consolas"/>
-          <w:color w:val="000000"/>
-          <w:sz w:val="19"/>
-          <w:szCs w:val="19"/>
-          <w:highlight w:val="white"/>
-        </w:rPr>
-        <w:t>gp_result.Values</w:t>
-      </w:r>
-      <w:proofErr w:type="spellEnd"/>
-      <w:r>
-        <w:rPr>
-          <w:rFonts w:ascii="Consolas" w:hAnsi="Consolas" w:cs="Consolas"/>
-          <w:color w:val="000000"/>
-          <w:sz w:val="19"/>
-          <w:szCs w:val="19"/>
-          <w:highlight w:val="white"/>
-        </w:rPr>
-        <w:t>[0]);</w:t>
-      </w:r>
-    </w:p>
-    <w:p>
-      <w:pPr>
-        <w:autoSpaceDE w:val="0"/>
-        <w:autoSpaceDN w:val="0"/>
-        <w:adjustRightInd w:val="0"/>
-        <w:spacing w:after="0" w:line="240" w:lineRule="auto"/>
-        <w:rPr>
-          <w:rFonts w:ascii="Consolas" w:hAnsi="Consolas" w:cs="Consolas"/>
-          <w:color w:val="000000"/>
-          <w:sz w:val="19"/>
-          <w:szCs w:val="19"/>
-          <w:highlight w:val="white"/>
-        </w:rPr>
-      </w:pPr>
-      <w:r>
-        <w:rPr>
-          <w:rFonts w:ascii="Consolas" w:hAnsi="Consolas" w:cs="Consolas"/>
-          <w:color w:val="000000"/>
-          <w:sz w:val="19"/>
-          <w:szCs w:val="19"/>
-          <w:highlight w:val="white"/>
-        </w:rPr>
-        <w:t xml:space="preserve">        </w:t>
-      </w:r>
-      <w:proofErr w:type="spellStart"/>
-      <w:proofErr w:type="gramStart"/>
-      <w:r>
-        <w:rPr>
-          <w:rFonts w:ascii="Consolas" w:hAnsi="Consolas" w:cs="Consolas"/>
-          <w:color w:val="000000"/>
-          <w:sz w:val="19"/>
-          <w:szCs w:val="19"/>
-          <w:highlight w:val="white"/>
-        </w:rPr>
-        <w:t>System.Windows.Forms.</w:t>
-      </w:r>
-      <w:r>
-        <w:rPr>
-          <w:rFonts w:ascii="Consolas" w:hAnsi="Consolas" w:cs="Consolas"/>
-          <w:color w:val="2B91AF"/>
-          <w:sz w:val="19"/>
-          <w:szCs w:val="19"/>
-          <w:highlight w:val="white"/>
-        </w:rPr>
-        <w:t>MessageBox</w:t>
-      </w:r>
-      <w:r>
-        <w:rPr>
-          <w:rFonts w:ascii="Consolas" w:hAnsi="Consolas" w:cs="Consolas"/>
-          <w:color w:val="000000"/>
-          <w:sz w:val="19"/>
-          <w:szCs w:val="19"/>
-          <w:highlight w:val="white"/>
-        </w:rPr>
-        <w:t>.Show</w:t>
-      </w:r>
-      <w:proofErr w:type="spellEnd"/>
-      <w:r>
-        <w:rPr>
-          <w:rFonts w:ascii="Consolas" w:hAnsi="Consolas" w:cs="Consolas"/>
-          <w:color w:val="000000"/>
-          <w:sz w:val="19"/>
-          <w:szCs w:val="19"/>
-          <w:highlight w:val="white"/>
-        </w:rPr>
-        <w:t>(</w:t>
-      </w:r>
-      <w:proofErr w:type="gramEnd"/>
-      <w:r>
-        <w:rPr>
-          <w:rFonts w:ascii="Consolas" w:hAnsi="Consolas" w:cs="Consolas"/>
-          <w:color w:val="A31515"/>
-          <w:sz w:val="19"/>
-          <w:szCs w:val="19"/>
-          <w:highlight w:val="white"/>
-        </w:rPr>
-        <w:t>"Result : "</w:t>
-      </w:r>
-      <w:r>
-        <w:rPr>
-          <w:rFonts w:ascii="Consolas" w:hAnsi="Consolas" w:cs="Consolas"/>
-          <w:color w:val="000000"/>
-          <w:sz w:val="19"/>
-          <w:szCs w:val="19"/>
-          <w:highlight w:val="white"/>
-        </w:rPr>
-        <w:t xml:space="preserve"> + </w:t>
-      </w:r>
-      <w:proofErr w:type="spellStart"/>
-      <w:r>
-        <w:rPr>
-          <w:rFonts w:ascii="Consolas" w:hAnsi="Consolas" w:cs="Consolas"/>
-          <w:color w:val="000000"/>
-          <w:sz w:val="19"/>
-          <w:szCs w:val="19"/>
-          <w:highlight w:val="white"/>
-        </w:rPr>
-        <w:t>gp_result.Values</w:t>
-      </w:r>
-      <w:proofErr w:type="spellEnd"/>
-      <w:r>
-        <w:rPr>
-          <w:rFonts w:ascii="Consolas" w:hAnsi="Consolas" w:cs="Consolas"/>
-          <w:color w:val="000000"/>
-          <w:sz w:val="19"/>
-          <w:szCs w:val="19"/>
-          <w:highlight w:val="white"/>
-        </w:rPr>
-        <w:t>[0]);</w:t>
-      </w:r>
-    </w:p>
-    <w:p>
-      <w:pPr>
-        <w:autoSpaceDE w:val="0"/>
-        <w:autoSpaceDN w:val="0"/>
-        <w:adjustRightInd w:val="0"/>
-        <w:spacing w:after="0" w:line="240" w:lineRule="auto"/>
-        <w:rPr>
-          <w:rFonts w:ascii="Consolas" w:hAnsi="Consolas" w:cs="Consolas"/>
-          <w:color w:val="000000"/>
-          <w:sz w:val="19"/>
-          <w:szCs w:val="19"/>
-          <w:highlight w:val="white"/>
-        </w:rPr>
-      </w:pPr>
-      <w:r>
-        <w:rPr>
-          <w:rFonts w:ascii="Consolas" w:hAnsi="Consolas" w:cs="Consolas"/>
-          <w:color w:val="000000"/>
-          <w:sz w:val="19"/>
-          <w:szCs w:val="19"/>
-          <w:highlight w:val="white"/>
-        </w:rPr>
-        <w:t xml:space="preserve">    }</w:t>
-      </w:r>
-    </w:p>
-    <w:p>
-      <w:pPr>
-        <w:autoSpaceDE w:val="0"/>
-        <w:autoSpaceDN w:val="0"/>
-        <w:adjustRightInd w:val="0"/>
-        <w:spacing w:after="0" w:line="240" w:lineRule="auto"/>
-        <w:rPr>
-          <w:rFonts w:ascii="Consolas" w:hAnsi="Consolas" w:cs="Consolas"/>
-          <w:color w:val="000000"/>
-          <w:sz w:val="19"/>
-          <w:szCs w:val="19"/>
-          <w:highlight w:val="white"/>
-        </w:rPr>
-      </w:pPr>
-      <w:r>
-        <w:rPr>
-          <w:rFonts w:ascii="Consolas" w:hAnsi="Consolas" w:cs="Consolas"/>
-          <w:color w:val="000000"/>
-          <w:sz w:val="19"/>
-          <w:szCs w:val="19"/>
-          <w:highlight w:val="white"/>
-        </w:rPr>
-        <w:t xml:space="preserve">           </w:t>
-      </w:r>
-    </w:p>
-    <w:p>
-      <w:pPr>
-        <w:autoSpaceDE w:val="0"/>
-        <w:autoSpaceDN w:val="0"/>
-        <w:adjustRightInd w:val="0"/>
-        <w:spacing w:after="0" w:line="240" w:lineRule="auto"/>
-        <w:rPr>
-          <w:rFonts w:ascii="Consolas" w:hAnsi="Consolas" w:cs="Consolas"/>
-          <w:color w:val="000000"/>
-          <w:sz w:val="19"/>
-          <w:szCs w:val="19"/>
-          <w:highlight w:val="white"/>
-        </w:rPr>
-      </w:pPr>
-      <w:r>
-        <w:rPr>
-          <w:rFonts w:ascii="Consolas" w:hAnsi="Consolas" w:cs="Consolas"/>
-          <w:color w:val="000000"/>
-          <w:sz w:val="19"/>
-          <w:szCs w:val="19"/>
-          <w:highlight w:val="white"/>
-        </w:rPr>
-        <w:t xml:space="preserve">    </w:t>
-      </w:r>
-      <w:proofErr w:type="spellStart"/>
-      <w:proofErr w:type="gramStart"/>
-      <w:r>
-        <w:rPr>
-          <w:rFonts w:ascii="Consolas" w:hAnsi="Consolas" w:cs="Consolas"/>
-          <w:color w:val="0000FF"/>
-          <w:sz w:val="19"/>
-          <w:szCs w:val="19"/>
-          <w:highlight w:val="white"/>
-        </w:rPr>
-        <w:t>var</w:t>
-      </w:r>
-      <w:proofErr w:type="spellEnd"/>
-      <w:proofErr w:type="gramEnd"/>
-      <w:r>
-        <w:rPr>
-          <w:rFonts w:ascii="Consolas" w:hAnsi="Consolas" w:cs="Consolas"/>
-          <w:color w:val="000000"/>
-          <w:sz w:val="19"/>
-          <w:szCs w:val="19"/>
-          <w:highlight w:val="white"/>
-        </w:rPr>
-        <w:t xml:space="preserve"> messages = </w:t>
-      </w:r>
-      <w:proofErr w:type="spellStart"/>
-      <w:r>
-        <w:rPr>
-          <w:rFonts w:ascii="Consolas" w:hAnsi="Consolas" w:cs="Consolas"/>
-          <w:color w:val="000000"/>
-          <w:sz w:val="19"/>
-          <w:szCs w:val="19"/>
-          <w:highlight w:val="white"/>
-        </w:rPr>
-        <w:t>gp_result.Messages</w:t>
-      </w:r>
-      <w:proofErr w:type="spellEnd"/>
-      <w:r>
-        <w:rPr>
-          <w:rFonts w:ascii="Consolas" w:hAnsi="Consolas" w:cs="Consolas"/>
-          <w:color w:val="000000"/>
-          <w:sz w:val="19"/>
-          <w:szCs w:val="19"/>
-          <w:highlight w:val="white"/>
-        </w:rPr>
-        <w:t>;</w:t>
-      </w:r>
-    </w:p>
-    <w:p>
-      <w:pPr>
-        <w:autoSpaceDE w:val="0"/>
-        <w:autoSpaceDN w:val="0"/>
-        <w:adjustRightInd w:val="0"/>
-        <w:spacing w:after="0" w:line="240" w:lineRule="auto"/>
-        <w:rPr>
-          <w:rFonts w:ascii="Consolas" w:hAnsi="Consolas" w:cs="Consolas"/>
-          <w:color w:val="000000"/>
-          <w:sz w:val="19"/>
-          <w:szCs w:val="19"/>
-          <w:highlight w:val="white"/>
-        </w:rPr>
-      </w:pPr>
-      <w:r>
-        <w:rPr>
-          <w:rFonts w:ascii="Consolas" w:hAnsi="Consolas" w:cs="Consolas"/>
-          <w:color w:val="000000"/>
-          <w:sz w:val="19"/>
-          <w:szCs w:val="19"/>
-          <w:highlight w:val="white"/>
-        </w:rPr>
-        <w:t xml:space="preserve">    </w:t>
-      </w:r>
-      <w:proofErr w:type="gramStart"/>
-      <w:r>
-        <w:rPr>
-          <w:rFonts w:ascii="Consolas" w:hAnsi="Consolas" w:cs="Consolas"/>
-          <w:color w:val="0000FF"/>
-          <w:sz w:val="19"/>
-          <w:szCs w:val="19"/>
-          <w:highlight w:val="white"/>
-        </w:rPr>
-        <w:t>string</w:t>
-      </w:r>
-      <w:proofErr w:type="gramEnd"/>
-      <w:r>
-        <w:rPr>
-          <w:rFonts w:ascii="Consolas" w:hAnsi="Consolas" w:cs="Consolas"/>
-          <w:color w:val="000000"/>
-          <w:sz w:val="19"/>
-          <w:szCs w:val="19"/>
-          <w:highlight w:val="white"/>
-        </w:rPr>
         <w:t xml:space="preserve"> </w:t>
       </w:r>
-      <w:proofErr w:type="spellStart"/>
-      <w:r>
-        <w:rPr>
-          <w:rFonts w:ascii="Consolas" w:hAnsi="Consolas" w:cs="Consolas"/>
-          <w:color w:val="000000"/>
-          <w:sz w:val="19"/>
-          <w:szCs w:val="19"/>
-          <w:highlight w:val="white"/>
-        </w:rPr>
-        <w:t>msgStr</w:t>
-      </w:r>
-      <w:proofErr w:type="spellEnd"/>
-      <w:r>
-        <w:rPr>
-          <w:rFonts w:ascii="Consolas" w:hAnsi="Consolas" w:cs="Consolas"/>
-          <w:color w:val="000000"/>
-          <w:sz w:val="19"/>
-          <w:szCs w:val="19"/>
-          <w:highlight w:val="white"/>
-        </w:rPr>
-        <w:t xml:space="preserve"> = </w:t>
-      </w:r>
-      <w:r>
-        <w:rPr>
-          <w:rFonts w:ascii="Consolas" w:hAnsi="Consolas" w:cs="Consolas"/>
-          <w:color w:val="A31515"/>
-          <w:sz w:val="19"/>
-          <w:szCs w:val="19"/>
-          <w:highlight w:val="white"/>
-        </w:rPr>
-        <w:t>""</w:t>
-      </w:r>
-      <w:r>
-        <w:rPr>
-          <w:rFonts w:ascii="Consolas" w:hAnsi="Consolas" w:cs="Consolas"/>
-          <w:color w:val="000000"/>
-          <w:sz w:val="19"/>
-          <w:szCs w:val="19"/>
-          <w:highlight w:val="white"/>
-        </w:rPr>
-        <w:t>;</w:t>
-      </w:r>
-    </w:p>
-    <w:p>
-      <w:pPr>
-        <w:autoSpaceDE w:val="0"/>
-        <w:autoSpaceDN w:val="0"/>
-        <w:adjustRightInd w:val="0"/>
-        <w:spacing w:after="0" w:line="240" w:lineRule="auto"/>
-        <w:rPr>
-          <w:rFonts w:ascii="Consolas" w:hAnsi="Consolas" w:cs="Consolas"/>
-          <w:color w:val="000000"/>
-          <w:sz w:val="19"/>
-          <w:szCs w:val="19"/>
-          <w:highlight w:val="white"/>
-        </w:rPr>
-      </w:pPr>
-      <w:r>
-        <w:rPr>
-          <w:rFonts w:ascii="Consolas" w:hAnsi="Consolas" w:cs="Consolas"/>
-          <w:color w:val="000000"/>
-          <w:sz w:val="19"/>
-          <w:szCs w:val="19"/>
-          <w:highlight w:val="white"/>
-        </w:rPr>
-        <w:t xml:space="preserve">    </w:t>
-      </w:r>
-      <w:proofErr w:type="spellStart"/>
-      <w:proofErr w:type="gramStart"/>
-      <w:r>
-        <w:rPr>
-          <w:rFonts w:ascii="Consolas" w:hAnsi="Consolas" w:cs="Consolas"/>
-          <w:color w:val="0000FF"/>
-          <w:sz w:val="19"/>
-          <w:szCs w:val="19"/>
-          <w:highlight w:val="white"/>
-        </w:rPr>
-        <w:t>foreach</w:t>
-      </w:r>
-      <w:proofErr w:type="spellEnd"/>
-      <w:proofErr w:type="gramEnd"/>
-      <w:r>
-        <w:rPr>
-          <w:rFonts w:ascii="Consolas" w:hAnsi="Consolas" w:cs="Consolas"/>
-          <w:color w:val="000000"/>
-          <w:sz w:val="19"/>
-          <w:szCs w:val="19"/>
-          <w:highlight w:val="white"/>
-        </w:rPr>
-        <w:t xml:space="preserve"> (</w:t>
-      </w:r>
-      <w:proofErr w:type="spellStart"/>
-      <w:r>
-        <w:rPr>
-          <w:rFonts w:ascii="Consolas" w:hAnsi="Consolas" w:cs="Consolas"/>
-          <w:color w:val="000000"/>
-          <w:sz w:val="19"/>
-          <w:szCs w:val="19"/>
-          <w:highlight w:val="white"/>
-        </w:rPr>
-        <w:t>IGPMessage</w:t>
-      </w:r>
-      <w:proofErr w:type="spellEnd"/>
-      <w:r>
-        <w:rPr>
-          <w:rFonts w:ascii="Consolas" w:hAnsi="Consolas" w:cs="Consolas"/>
-          <w:color w:val="000000"/>
-          <w:sz w:val="19"/>
-          <w:szCs w:val="19"/>
-          <w:highlight w:val="white"/>
-        </w:rPr>
-        <w:t xml:space="preserve"> </w:t>
-      </w:r>
-      <w:proofErr w:type="spellStart"/>
-      <w:r>
-        <w:rPr>
-          <w:rFonts w:ascii="Consolas" w:hAnsi="Consolas" w:cs="Consolas"/>
-          <w:color w:val="000000"/>
-          <w:sz w:val="19"/>
-          <w:szCs w:val="19"/>
-          <w:highlight w:val="white"/>
-        </w:rPr>
-        <w:t>msg</w:t>
-      </w:r>
-      <w:proofErr w:type="spellEnd"/>
-      <w:r>
-        <w:rPr>
-          <w:rFonts w:ascii="Consolas" w:hAnsi="Consolas" w:cs="Consolas"/>
-          <w:color w:val="000000"/>
-          <w:sz w:val="19"/>
-          <w:szCs w:val="19"/>
-          <w:highlight w:val="white"/>
-        </w:rPr>
-        <w:t xml:space="preserve"> </w:t>
-      </w:r>
-      <w:r>
-        <w:rPr>
-          <w:rFonts w:ascii="Consolas" w:hAnsi="Consolas" w:cs="Consolas"/>
-          <w:color w:val="0000FF"/>
-          <w:sz w:val="19"/>
-          <w:szCs w:val="19"/>
-          <w:highlight w:val="white"/>
-        </w:rPr>
-        <w:t>in</w:t>
-      </w:r>
-      <w:r>
-        <w:rPr>
-          <w:rFonts w:ascii="Consolas" w:hAnsi="Consolas" w:cs="Consolas"/>
-          <w:color w:val="000000"/>
-          <w:sz w:val="19"/>
-          <w:szCs w:val="19"/>
-          <w:highlight w:val="white"/>
-        </w:rPr>
-        <w:t xml:space="preserve"> messages)</w:t>
-      </w:r>
-    </w:p>
-    <w:p>
-      <w:pPr>
-        <w:autoSpaceDE w:val="0"/>
-        <w:autoSpaceDN w:val="0"/>
-        <w:adjustRightInd w:val="0"/>
-        <w:spacing w:after="0" w:line="240" w:lineRule="auto"/>
-        <w:rPr>
-          <w:rFonts w:ascii="Consolas" w:hAnsi="Consolas" w:cs="Consolas"/>
-          <w:color w:val="000000"/>
-          <w:sz w:val="19"/>
-          <w:szCs w:val="19"/>
-          <w:highlight w:val="white"/>
-        </w:rPr>
-      </w:pPr>
-      <w:r>
-        <w:rPr>
-          <w:rFonts w:ascii="Consolas" w:hAnsi="Consolas" w:cs="Consolas"/>
-          <w:color w:val="000000"/>
-          <w:sz w:val="19"/>
-          <w:szCs w:val="19"/>
-          <w:highlight w:val="white"/>
-        </w:rPr>
-        <w:t xml:space="preserve">    {</w:t>
-      </w:r>
-    </w:p>
-    <w:p>
-      <w:pPr>
-        <w:autoSpaceDE w:val="0"/>
-        <w:autoSpaceDN w:val="0"/>
-        <w:adjustRightInd w:val="0"/>
-        <w:spacing w:after="0" w:line="240" w:lineRule="auto"/>
-        <w:rPr>
-          <w:rFonts w:ascii="Consolas" w:hAnsi="Consolas" w:cs="Consolas"/>
-          <w:color w:val="000000"/>
-          <w:sz w:val="19"/>
-          <w:szCs w:val="19"/>
-          <w:highlight w:val="white"/>
-        </w:rPr>
-      </w:pPr>
-      <w:r>
-        <w:rPr>
-          <w:rFonts w:ascii="Consolas" w:hAnsi="Consolas" w:cs="Consolas"/>
-          <w:color w:val="000000"/>
-          <w:sz w:val="19"/>
-          <w:szCs w:val="19"/>
-          <w:highlight w:val="white"/>
-        </w:rPr>
-        <w:t xml:space="preserve">        </w:t>
-      </w:r>
-      <w:proofErr w:type="spellStart"/>
-      <w:proofErr w:type="gramStart"/>
-      <w:r>
-        <w:rPr>
-          <w:rFonts w:ascii="Consolas" w:hAnsi="Consolas" w:cs="Consolas"/>
-          <w:color w:val="000000"/>
-          <w:sz w:val="19"/>
-          <w:szCs w:val="19"/>
-          <w:highlight w:val="white"/>
-        </w:rPr>
-        <w:t>msgStr</w:t>
-      </w:r>
-      <w:proofErr w:type="spellEnd"/>
-      <w:proofErr w:type="gramEnd"/>
-      <w:r>
-        <w:rPr>
-          <w:rFonts w:ascii="Consolas" w:hAnsi="Consolas" w:cs="Consolas"/>
-          <w:color w:val="000000"/>
-          <w:sz w:val="19"/>
-          <w:szCs w:val="19"/>
-          <w:highlight w:val="white"/>
-        </w:rPr>
-        <w:t xml:space="preserve"> += </w:t>
-      </w:r>
-      <w:proofErr w:type="spellStart"/>
-      <w:r>
-        <w:rPr>
-          <w:rFonts w:ascii="Consolas" w:hAnsi="Consolas" w:cs="Consolas"/>
-          <w:color w:val="000000"/>
-          <w:sz w:val="19"/>
-          <w:szCs w:val="19"/>
-          <w:highlight w:val="white"/>
-        </w:rPr>
-        <w:t>msg.Text</w:t>
-      </w:r>
-      <w:proofErr w:type="spellEnd"/>
-      <w:r>
-        <w:rPr>
-          <w:rFonts w:ascii="Consolas" w:hAnsi="Consolas" w:cs="Consolas"/>
-          <w:color w:val="000000"/>
-          <w:sz w:val="19"/>
-          <w:szCs w:val="19"/>
-          <w:highlight w:val="white"/>
-        </w:rPr>
-        <w:t xml:space="preserve"> + </w:t>
-      </w:r>
-      <w:r>
-        <w:rPr>
-          <w:rFonts w:ascii="Consolas" w:hAnsi="Consolas" w:cs="Consolas"/>
-          <w:color w:val="A31515"/>
-          <w:sz w:val="19"/>
-          <w:szCs w:val="19"/>
-          <w:highlight w:val="white"/>
-        </w:rPr>
-        <w:t>"\n"</w:t>
-      </w:r>
-      <w:r>
-        <w:rPr>
-          <w:rFonts w:ascii="Consolas" w:hAnsi="Consolas" w:cs="Consolas"/>
-          <w:color w:val="000000"/>
-          <w:sz w:val="19"/>
-          <w:szCs w:val="19"/>
-          <w:highlight w:val="white"/>
-        </w:rPr>
-        <w:t>;</w:t>
-      </w:r>
-    </w:p>
-    <w:p>
-      <w:pPr>
-        <w:autoSpaceDE w:val="0"/>
-        <w:autoSpaceDN w:val="0"/>
-        <w:adjustRightInd w:val="0"/>
-        <w:spacing w:after="0" w:line="240" w:lineRule="auto"/>
-        <w:rPr>
-          <w:rFonts w:ascii="Consolas" w:hAnsi="Consolas" w:cs="Consolas"/>
-          <w:color w:val="000000"/>
-          <w:sz w:val="19"/>
-          <w:szCs w:val="19"/>
-          <w:highlight w:val="white"/>
-        </w:rPr>
-      </w:pPr>
-      <w:r>
-        <w:rPr>
-          <w:rFonts w:ascii="Consolas" w:hAnsi="Consolas" w:cs="Consolas"/>
-          <w:color w:val="000000"/>
-          <w:sz w:val="19"/>
-          <w:szCs w:val="19"/>
-          <w:highlight w:val="white"/>
-        </w:rPr>
-        <w:t xml:space="preserve">    }</w:t>
-      </w:r>
-    </w:p>
-    <w:p>
-      <w:pPr>
-        <w:autoSpaceDE w:val="0"/>
-        <w:autoSpaceDN w:val="0"/>
-        <w:adjustRightInd w:val="0"/>
-        <w:spacing w:after="0" w:line="240" w:lineRule="auto"/>
-        <w:rPr>
-          <w:rFonts w:ascii="Consolas" w:hAnsi="Consolas" w:cs="Consolas"/>
-          <w:color w:val="000000"/>
-          <w:sz w:val="19"/>
-          <w:szCs w:val="19"/>
-          <w:highlight w:val="white"/>
-        </w:rPr>
-      </w:pPr>
-      <w:r>
-        <w:rPr>
-          <w:rFonts w:ascii="Consolas" w:hAnsi="Consolas" w:cs="Consolas"/>
-          <w:color w:val="000000"/>
-          <w:sz w:val="19"/>
-          <w:szCs w:val="19"/>
-          <w:highlight w:val="white"/>
-        </w:rPr>
-        <w:t xml:space="preserve">    </w:t>
-      </w:r>
-      <w:proofErr w:type="spellStart"/>
-      <w:proofErr w:type="gramStart"/>
-      <w:r>
-        <w:rPr>
-          <w:rFonts w:ascii="Consolas" w:hAnsi="Consolas" w:cs="Consolas"/>
-          <w:color w:val="000000"/>
-          <w:sz w:val="19"/>
-          <w:szCs w:val="19"/>
-          <w:highlight w:val="white"/>
-        </w:rPr>
-        <w:t>System.Windows.Forms.</w:t>
-      </w:r>
-      <w:r>
-        <w:rPr>
-          <w:rFonts w:ascii="Consolas" w:hAnsi="Consolas" w:cs="Consolas"/>
-          <w:color w:val="2B91AF"/>
-          <w:sz w:val="19"/>
-          <w:szCs w:val="19"/>
-          <w:highlight w:val="white"/>
-        </w:rPr>
-        <w:t>MessageBox</w:t>
-      </w:r>
-      <w:r>
-        <w:rPr>
-          <w:rFonts w:ascii="Consolas" w:hAnsi="Consolas" w:cs="Consolas"/>
-          <w:color w:val="000000"/>
-          <w:sz w:val="19"/>
-          <w:szCs w:val="19"/>
-          <w:highlight w:val="white"/>
-        </w:rPr>
-        <w:t>.Show</w:t>
-      </w:r>
-      <w:proofErr w:type="spellEnd"/>
-      <w:r>
-        <w:rPr>
-          <w:rFonts w:ascii="Consolas" w:hAnsi="Consolas" w:cs="Consolas"/>
-          <w:color w:val="000000"/>
-          <w:sz w:val="19"/>
-          <w:szCs w:val="19"/>
-          <w:highlight w:val="white"/>
-        </w:rPr>
-        <w:t>(</w:t>
-      </w:r>
-      <w:proofErr w:type="spellStart"/>
-      <w:proofErr w:type="gramEnd"/>
-      <w:r>
-        <w:rPr>
-          <w:rFonts w:ascii="Consolas" w:hAnsi="Consolas" w:cs="Consolas"/>
-          <w:color w:val="000000"/>
-          <w:sz w:val="19"/>
-          <w:szCs w:val="19"/>
-          <w:highlight w:val="white"/>
-        </w:rPr>
-        <w:t>msgStr</w:t>
-      </w:r>
-      <w:proofErr w:type="spellEnd"/>
-      <w:r>
-        <w:rPr>
-          <w:rFonts w:ascii="Consolas" w:hAnsi="Consolas" w:cs="Consolas"/>
-          <w:color w:val="000000"/>
-          <w:sz w:val="19"/>
-          <w:szCs w:val="19"/>
-          <w:highlight w:val="white"/>
-        </w:rPr>
-        <w:t>);</w:t>
-      </w:r>
-    </w:p>
-    <w:p>
-      <w:pPr>
-        <w:autoSpaceDE w:val="0"/>
-        <w:autoSpaceDN w:val="0"/>
-        <w:adjustRightInd w:val="0"/>
-        <w:spacing w:after="0" w:line="240" w:lineRule="auto"/>
-        <w:rPr>
-          <w:rFonts w:ascii="Consolas" w:hAnsi="Consolas" w:cs="Consolas"/>
-          <w:color w:val="000000"/>
-          <w:sz w:val="19"/>
-          <w:szCs w:val="19"/>
-          <w:highlight w:val="white"/>
-        </w:rPr>
-      </w:pPr>
-    </w:p>
-    <w:p>
-      <w:pPr>
-        <w:autoSpaceDE w:val="0"/>
-        <w:autoSpaceDN w:val="0"/>
-        <w:adjustRightInd w:val="0"/>
-        <w:spacing w:after="0" w:line="240" w:lineRule="auto"/>
-        <w:rPr>
-          <w:rFonts w:ascii="Consolas" w:hAnsi="Consolas" w:cs="Consolas"/>
-          <w:color w:val="000000"/>
-          <w:sz w:val="19"/>
-          <w:szCs w:val="19"/>
-          <w:highlight w:val="white"/>
-        </w:rPr>
-      </w:pPr>
-      <w:r>
-        <w:rPr>
-          <w:rFonts w:ascii="Consolas" w:hAnsi="Consolas" w:cs="Consolas"/>
-          <w:color w:val="000000"/>
-          <w:sz w:val="19"/>
-          <w:szCs w:val="19"/>
-          <w:highlight w:val="white"/>
-        </w:rPr>
-        <w:t xml:space="preserve">    </w:t>
-      </w:r>
-      <w:proofErr w:type="gramStart"/>
-      <w:r>
-        <w:rPr>
-          <w:rFonts w:ascii="Consolas" w:hAnsi="Consolas" w:cs="Consolas"/>
-          <w:color w:val="0000FF"/>
-          <w:sz w:val="19"/>
-          <w:szCs w:val="19"/>
-          <w:highlight w:val="white"/>
-        </w:rPr>
-        <w:t>return</w:t>
-      </w:r>
-      <w:proofErr w:type="gramEnd"/>
-      <w:r>
-        <w:rPr>
-          <w:rFonts w:ascii="Consolas" w:hAnsi="Consolas" w:cs="Consolas"/>
-          <w:color w:val="000000"/>
-          <w:sz w:val="19"/>
-          <w:szCs w:val="19"/>
-          <w:highlight w:val="white"/>
-        </w:rPr>
-        <w:t xml:space="preserve"> </w:t>
-      </w:r>
-      <w:proofErr w:type="spellStart"/>
-      <w:r>
-        <w:rPr>
-          <w:rFonts w:ascii="Consolas" w:hAnsi="Consolas" w:cs="Consolas"/>
-          <w:color w:val="000000"/>
-          <w:sz w:val="19"/>
-          <w:szCs w:val="19"/>
-          <w:highlight w:val="white"/>
-        </w:rPr>
-        <w:t>gp_result</w:t>
-      </w:r>
-      <w:proofErr w:type="spellEnd"/>
+      <w:r>
+        <w:rPr>
+          <w:rFonts w:ascii="Consolas" w:hAnsi="Consolas" w:cs="Consolas"/>
+          <w:color w:val="000000"/>
+          <w:sz w:val="19"/>
+          <w:szCs w:val="19"/>
+          <w:highlight w:val="white"/>
+        </w:rPr>
+        <w:t>count</w:t>
+      </w:r>
       <w:r>
         <w:rPr>
           <w:rFonts w:ascii="Consolas" w:hAnsi="Consolas" w:cs="Consolas"/>
@@ -6368,7 +5246,7 @@
 </file>
 
 <file path=customXml/itemProps1.xml><?xml version="1.0" encoding="utf-8"?>
-<ds:datastoreItem xmlns:ds="http://schemas.openxmlformats.org/officeDocument/2006/customXml" ds:itemID="{39ED7DB9-F6F7-468C-9E8B-2E4D14E5CDA1}">
+<ds:datastoreItem xmlns:ds="http://schemas.openxmlformats.org/officeDocument/2006/customXml" ds:itemID="{67BC8467-761C-42D2-9A0F-D2D8CA01F4EC}">
   <ds:schemaRefs>
     <ds:schemaRef ds:uri="http://schemas.openxmlformats.org/officeDocument/2006/bibliography"/>
   </ds:schemaRefs>

</xml_diff>